<commit_message>
- Thêm: + Api Controller - AddMember(Guid IdProject, params string[] UserName) + Function GetIdUserByUserName ProjectService - Done - 1 cột IsStared cho Project Table - Done
</commit_message>
<xml_diff>
--- a/General File/Tổng hợp Document.docx
+++ b/General File/Tổng hợp Document.docx
@@ -5616,6 +5616,16 @@
           <w:szCs w:val="24"/>
         </w:rPr>
         <w:t>Cả ba nhóm người dùng này đều có thể để lại comment của mình ở tất cả các công việc hiện có của Project</w:t>
+      </w:r>
+      <w:r>
+        <w:rPr>
+          <w:rFonts w:ascii="Arial" w:hAnsi="Arial" w:cs="Arial"/>
+          <w:color w:val="000000"/>
+          <w:sz w:val="24"/>
+          <w:szCs w:val="24"/>
+          <w:lang w:val="en-US"/>
+        </w:rPr>
+        <w:t xml:space="preserve"> (trừ những Role bị hạn chế của Project)</w:t>
       </w:r>
       <w:r>
         <w:rPr>

</xml_diff>

<commit_message>
- Add : + AddMember_Request + RemoveMember_Request.cs
- Edit General File/Tổng hợp Document.docx
</commit_message>
<xml_diff>
--- a/General File/Tổng hợp Document.docx
+++ b/General File/Tổng hợp Document.docx
@@ -242,7 +242,6 @@
           <w:color w:val="000000"/>
           <w:sz w:val="24"/>
           <w:szCs w:val="24"/>
-          <w:lang w:val="en-US"/>
         </w:rPr>
         <w:t>Các k</w:t>
       </w:r>
@@ -265,7 +264,6 @@
           <w:color w:val="000000"/>
           <w:sz w:val="24"/>
           <w:szCs w:val="24"/>
-          <w:lang w:val="en-US"/>
         </w:rPr>
         <w:t xml:space="preserve"> được dùng trong ứng dụng</w:t>
       </w:r>
@@ -299,7 +297,6 @@
           <w:color w:val="1B1B1B"/>
           <w:sz w:val="24"/>
           <w:szCs w:val="24"/>
-          <w:lang w:val="en-US"/>
         </w:rPr>
         <w:t xml:space="preserve">3.1 </w:t>
       </w:r>
@@ -365,7 +362,6 @@
           <w:color w:val="1B1B1B"/>
           <w:sz w:val="24"/>
           <w:szCs w:val="24"/>
-          <w:lang w:val="en-US"/>
         </w:rPr>
         <w:t xml:space="preserve">3.2 </w:t>
       </w:r>
@@ -783,6 +779,7 @@
         <w:spacing w:before="120" w:beforeAutospacing="0" w:after="0" w:afterAutospacing="0"/>
         <w:rPr>
           <w:rFonts w:ascii="Arial" w:hAnsi="Arial" w:cs="Arial"/>
+          <w:noProof/>
           <w:color w:val="1B1B1B"/>
           <w:spacing w:val="-1"/>
           <w:lang w:val="vi-VN"/>
@@ -791,6 +788,7 @@
       <w:r>
         <w:rPr>
           <w:rFonts w:ascii="Arial" w:hAnsi="Arial" w:cs="Arial"/>
+          <w:noProof/>
           <w:color w:val="1B1B1B"/>
           <w:spacing w:val="-1"/>
           <w:lang w:val="vi-VN"/>
@@ -959,7 +957,6 @@
           <w:color w:val="1B1B1B"/>
           <w:sz w:val="24"/>
           <w:szCs w:val="24"/>
-          <w:lang w:val="en-US"/>
         </w:rPr>
       </w:pPr>
       <w:r>
@@ -970,7 +967,6 @@
           <w:color w:val="1B1B1B"/>
           <w:sz w:val="24"/>
           <w:szCs w:val="24"/>
-          <w:lang w:val="en-US"/>
         </w:rPr>
         <w:t>…</w:t>
       </w:r>
@@ -1001,7 +997,6 @@
           <w:color w:val="000000"/>
           <w:sz w:val="24"/>
           <w:szCs w:val="24"/>
-          <w:lang w:val="en-US"/>
         </w:rPr>
         <w:t xml:space="preserve"> </w:t>
       </w:r>
@@ -1351,7 +1346,6 @@
           <w:color w:val="000000"/>
           <w:sz w:val="24"/>
           <w:szCs w:val="24"/>
-          <w:lang w:val="en-US"/>
         </w:rPr>
         <w:t xml:space="preserve">3.5 </w:t>
       </w:r>
@@ -1646,7 +1640,6 @@
           <w:color w:val="000000"/>
           <w:sz w:val="24"/>
           <w:szCs w:val="24"/>
-          <w:lang w:val="en-US"/>
         </w:rPr>
         <w:t xml:space="preserve">3.6 </w:t>
       </w:r>
@@ -1724,7 +1717,6 @@
           <w:color w:val="000000"/>
           <w:sz w:val="24"/>
           <w:szCs w:val="24"/>
-          <w:lang w:val="en-US"/>
         </w:rPr>
         <w:t>3.7</w:t>
       </w:r>
@@ -1735,7 +1727,6 @@
           <w:color w:val="000000"/>
           <w:sz w:val="24"/>
           <w:szCs w:val="24"/>
-          <w:lang w:val="en-US"/>
         </w:rPr>
         <w:t xml:space="preserve"> </w:t>
       </w:r>
@@ -1858,7 +1849,6 @@
           <w:color w:val="000000"/>
           <w:sz w:val="24"/>
           <w:szCs w:val="24"/>
-          <w:lang w:val="en-US"/>
         </w:rPr>
         <w:t xml:space="preserve">3.8 </w:t>
       </w:r>
@@ -1938,18 +1928,21 @@
     </w:p>
     <w:p>
       <w:pPr>
-        <w:pStyle w:val="ListParagraph"/>
-        <w:numPr>
-          <w:ilvl w:val="3"/>
-          <w:numId w:val="23"/>
-        </w:numPr>
-        <w:outlineLvl w:val="1"/>
-        <w:rPr>
-          <w:rFonts w:ascii="Arial" w:hAnsi="Arial" w:cs="Arial"/>
-          <w:sz w:val="24"/>
-          <w:szCs w:val="24"/>
-        </w:rPr>
-      </w:pPr>
+        <w:pStyle w:val="Heading2"/>
+        <w:rPr>
+          <w:rFonts w:ascii="Arial" w:hAnsi="Arial" w:cs="Arial"/>
+          <w:sz w:val="24"/>
+          <w:szCs w:val="24"/>
+        </w:rPr>
+      </w:pPr>
+      <w:r>
+        <w:rPr>
+          <w:rFonts w:ascii="Arial" w:hAnsi="Arial" w:cs="Arial"/>
+          <w:sz w:val="24"/>
+          <w:szCs w:val="24"/>
+        </w:rPr>
+        <w:t xml:space="preserve">1. </w:t>
+      </w:r>
       <w:r>
         <w:rPr>
           <w:rFonts w:ascii="Arial" w:hAnsi="Arial" w:cs="Arial"/>
@@ -1973,17 +1966,8 @@
           <w:rFonts w:ascii="Arial" w:hAnsi="Arial" w:cs="Arial"/>
           <w:sz w:val="24"/>
           <w:szCs w:val="24"/>
-          <w:lang w:val="en-US"/>
-        </w:rPr>
-        <w:t xml:space="preserve">1.1 </w:t>
-      </w:r>
-      <w:r>
-        <w:rPr>
-          <w:rFonts w:ascii="Arial" w:hAnsi="Arial" w:cs="Arial"/>
-          <w:sz w:val="24"/>
-          <w:szCs w:val="24"/>
-        </w:rPr>
-        <w:t>Điểm mạnh:</w:t>
+        </w:rPr>
+        <w:t>1.1 Điểm mạnh:</w:t>
       </w:r>
     </w:p>
     <w:p>
@@ -2144,17 +2128,8 @@
           <w:rFonts w:ascii="Arial" w:hAnsi="Arial" w:cs="Arial"/>
           <w:sz w:val="24"/>
           <w:szCs w:val="24"/>
-          <w:lang w:val="en-US"/>
-        </w:rPr>
-        <w:t xml:space="preserve">1.2 </w:t>
-      </w:r>
-      <w:r>
-        <w:rPr>
-          <w:rFonts w:ascii="Arial" w:hAnsi="Arial" w:cs="Arial"/>
-          <w:sz w:val="24"/>
-          <w:szCs w:val="24"/>
-        </w:rPr>
-        <w:t>Điểm yếu</w:t>
+        </w:rPr>
+        <w:t>1.2 Điểm yếu</w:t>
       </w:r>
     </w:p>
     <w:p>
@@ -2315,6 +2290,7 @@
         <w:ind w:left="360"/>
         <w:rPr>
           <w:rFonts w:ascii="Arial" w:hAnsi="Arial" w:cs="Arial"/>
+          <w:noProof/>
           <w:color w:val="000000" w:themeColor="text1"/>
           <w:spacing w:val="-1"/>
           <w:lang w:val="vi-VN"/>
@@ -2323,6 +2299,7 @@
       <w:r>
         <w:rPr>
           <w:rFonts w:ascii="Arial" w:hAnsi="Arial" w:cs="Arial"/>
+          <w:noProof/>
           <w:color w:val="000000" w:themeColor="text1"/>
           <w:spacing w:val="-1"/>
           <w:lang w:val="vi-VN"/>
@@ -2338,6 +2315,7 @@
         <w:ind w:left="360"/>
         <w:rPr>
           <w:rFonts w:ascii="Arial" w:hAnsi="Arial" w:cs="Arial"/>
+          <w:noProof/>
           <w:color w:val="000000" w:themeColor="text1"/>
           <w:spacing w:val="-1"/>
           <w:lang w:val="vi-VN"/>
@@ -2346,6 +2324,7 @@
       <w:r>
         <w:rPr>
           <w:rFonts w:ascii="Arial" w:hAnsi="Arial" w:cs="Arial"/>
+          <w:noProof/>
           <w:color w:val="000000" w:themeColor="text1"/>
           <w:spacing w:val="-1"/>
           <w:lang w:val="vi-VN"/>
@@ -2365,12 +2344,7 @@
     </w:p>
     <w:p>
       <w:pPr>
-        <w:pStyle w:val="ListParagraph"/>
-        <w:numPr>
-          <w:ilvl w:val="3"/>
-          <w:numId w:val="23"/>
-        </w:numPr>
-        <w:outlineLvl w:val="1"/>
+        <w:pStyle w:val="Heading2"/>
         <w:rPr>
           <w:rFonts w:ascii="Arial" w:hAnsi="Arial" w:cs="Arial"/>
           <w:sz w:val="24"/>
@@ -2384,6 +2358,14 @@
           <w:szCs w:val="24"/>
         </w:rPr>
         <w:lastRenderedPageBreak/>
+        <w:t xml:space="preserve">2. </w:t>
+      </w:r>
+      <w:r>
+        <w:rPr>
+          <w:rFonts w:ascii="Arial" w:hAnsi="Arial" w:cs="Arial"/>
+          <w:sz w:val="24"/>
+          <w:szCs w:val="24"/>
+        </w:rPr>
         <w:t>Monday</w:t>
       </w:r>
     </w:p>
@@ -2401,7 +2383,6 @@
           <w:rFonts w:ascii="Arial" w:hAnsi="Arial" w:cs="Arial"/>
           <w:sz w:val="24"/>
           <w:szCs w:val="24"/>
-          <w:lang w:val="en-US"/>
         </w:rPr>
         <w:t xml:space="preserve">2.1 </w:t>
       </w:r>
@@ -2482,7 +2463,6 @@
           <w:rFonts w:ascii="Arial" w:hAnsi="Arial" w:cs="Arial"/>
           <w:sz w:val="24"/>
           <w:szCs w:val="24"/>
-          <w:lang w:val="en-US"/>
         </w:rPr>
         <w:t xml:space="preserve">2.2 </w:t>
       </w:r>
@@ -2551,43 +2531,24 @@
     </w:p>
     <w:p>
       <w:pPr>
-        <w:pStyle w:val="ListParagraph"/>
-        <w:numPr>
-          <w:ilvl w:val="3"/>
-          <w:numId w:val="23"/>
-        </w:numPr>
-        <w:outlineLvl w:val="1"/>
-        <w:rPr>
-          <w:rFonts w:ascii="Arial" w:hAnsi="Arial" w:cs="Arial"/>
-          <w:sz w:val="24"/>
-          <w:szCs w:val="24"/>
-        </w:rPr>
-      </w:pPr>
-      <w:r>
-        <w:rPr>
-          <w:rFonts w:ascii="Arial" w:hAnsi="Arial" w:cs="Arial"/>
-          <w:sz w:val="24"/>
-          <w:szCs w:val="24"/>
-        </w:rPr>
-        <w:t>Agile</w:t>
-      </w:r>
-    </w:p>
-    <w:p>
-      <w:pPr>
-        <w:ind w:left="360"/>
-        <w:rPr>
-          <w:rFonts w:ascii="Arial" w:hAnsi="Arial" w:cs="Arial"/>
-          <w:sz w:val="24"/>
-          <w:szCs w:val="24"/>
-        </w:rPr>
-      </w:pPr>
-      <w:r>
-        <w:rPr>
-          <w:rFonts w:ascii="Arial" w:hAnsi="Arial" w:cs="Arial"/>
-          <w:sz w:val="24"/>
-          <w:szCs w:val="24"/>
-        </w:rPr>
-        <w:t>Sử dụng sự lặp lại và ra quyết định để tăng tính linh hoạt và cải thiện các quy trình.</w:t>
+        <w:pStyle w:val="Heading2"/>
+        <w:rPr>
+          <w:rFonts w:ascii="Arial" w:hAnsi="Arial" w:cs="Arial"/>
+          <w:b/>
+          <w:bCs/>
+          <w:sz w:val="24"/>
+          <w:szCs w:val="24"/>
+        </w:rPr>
+      </w:pPr>
+      <w:r>
+        <w:rPr>
+          <w:rFonts w:ascii="Arial" w:hAnsi="Arial" w:cs="Arial"/>
+          <w:b/>
+          <w:bCs/>
+          <w:sz w:val="24"/>
+          <w:szCs w:val="24"/>
+        </w:rPr>
+        <w:t>3. Trello</w:t>
       </w:r>
     </w:p>
     <w:p>
@@ -2604,203 +2565,385 @@
           <w:rFonts w:ascii="Arial" w:hAnsi="Arial" w:cs="Arial"/>
           <w:sz w:val="24"/>
           <w:szCs w:val="24"/>
-          <w:lang w:val="en-US"/>
-        </w:rPr>
-        <w:t xml:space="preserve">3.1 </w:t>
-      </w:r>
-      <w:r>
-        <w:rPr>
-          <w:rFonts w:ascii="Arial" w:hAnsi="Arial" w:cs="Arial"/>
-          <w:sz w:val="24"/>
-          <w:szCs w:val="24"/>
-        </w:rPr>
-        <w:t xml:space="preserve">Điểm mạnh: </w:t>
+        </w:rPr>
+        <w:t>3.1 Điểm mạnh</w:t>
       </w:r>
     </w:p>
     <w:p>
       <w:pPr>
         <w:pStyle w:val="Heading3"/>
-        <w:ind w:firstLine="360"/>
+        <w:shd w:val="clear" w:color="auto" w:fill="FFFFFF"/>
+        <w:spacing w:before="225" w:beforeAutospacing="0" w:after="225" w:afterAutospacing="0"/>
+        <w:rPr>
+          <w:rFonts w:ascii="Arial" w:hAnsi="Arial" w:cs="Arial"/>
+          <w:color w:val="000000" w:themeColor="text1"/>
+          <w:sz w:val="24"/>
+          <w:szCs w:val="24"/>
+        </w:rPr>
+      </w:pPr>
+      <w:r>
         <w:rPr>
           <w:rFonts w:ascii="Arial" w:hAnsi="Arial" w:cs="Arial"/>
           <w:b w:val="0"/>
           <w:bCs w:val="0"/>
-          <w:sz w:val="24"/>
-          <w:szCs w:val="24"/>
-        </w:rPr>
-      </w:pPr>
+          <w:color w:val="000000" w:themeColor="text1"/>
+          <w:sz w:val="24"/>
+          <w:szCs w:val="24"/>
+        </w:rPr>
+        <w:t xml:space="preserve">a) </w:t>
+      </w:r>
       <w:r>
         <w:rPr>
           <w:rFonts w:ascii="Arial" w:hAnsi="Arial" w:cs="Arial"/>
           <w:b w:val="0"/>
           <w:bCs w:val="0"/>
-          <w:sz w:val="24"/>
-          <w:szCs w:val="24"/>
-        </w:rPr>
-        <w:t>Tiếp thị trực tuyến và tiếp thị trong nước.</w:t>
-      </w:r>
-    </w:p>
-    <w:p>
-      <w:pPr>
-        <w:ind w:left="360"/>
-        <w:rPr>
-          <w:rFonts w:ascii="Arial" w:hAnsi="Arial" w:cs="Arial"/>
-          <w:sz w:val="24"/>
-          <w:szCs w:val="24"/>
-        </w:rPr>
-      </w:pPr>
-      <w:r>
-        <w:rPr>
-          <w:rFonts w:ascii="Arial" w:hAnsi="Arial" w:cs="Arial"/>
-          <w:sz w:val="24"/>
-          <w:szCs w:val="24"/>
-        </w:rPr>
-        <w:t>Các dự án tiếp thị này được chạy trên cơ sở liên tục, phù hợp với quy trình lặp đi lặp lại của Agile, liên tục lọc lại kiến thức cho các hoạt động tiếp thị đồng thời cho phép các nhóm linh hoạt trong phản ứng của họ với các tình huống khi chúng thay đổi.</w:t>
+          <w:color w:val="000000" w:themeColor="text1"/>
+          <w:sz w:val="24"/>
+          <w:szCs w:val="24"/>
+        </w:rPr>
+        <w:t>Dễ sử dụng</w:t>
+      </w:r>
+    </w:p>
+    <w:p>
+      <w:pPr>
+        <w:pStyle w:val="NormalWeb"/>
+        <w:shd w:val="clear" w:color="auto" w:fill="FFFFFF"/>
+        <w:spacing w:before="0" w:beforeAutospacing="0" w:after="240" w:afterAutospacing="0"/>
+        <w:rPr>
+          <w:rFonts w:ascii="Arial" w:hAnsi="Arial" w:cs="Arial"/>
+          <w:noProof/>
+          <w:color w:val="000000" w:themeColor="text1"/>
+          <w:lang w:val="vi-VN"/>
+        </w:rPr>
+      </w:pPr>
+      <w:r>
+        <w:rPr>
+          <w:rFonts w:ascii="Arial" w:hAnsi="Arial" w:cs="Arial"/>
+          <w:noProof/>
+          <w:color w:val="000000" w:themeColor="text1"/>
+          <w:lang w:val="vi-VN"/>
+        </w:rPr>
+        <w:t>Trello có giao diện làm việc cực kỳ thân thiện, các thao tác không quá phức tạp. Bạn chỉ cần tạo danh sách, thêm thẻ việc cần làm hay việc thêm thành viên cũng đơn giản chỉ cần thêm email hoặc gửi link truy cập. Ngoài ra trên Trello còn cung cấp nhiều mẫu bảng với các chủ đề khác nhau khá đa dạng và đẹp mắt.</w:t>
       </w:r>
     </w:p>
     <w:p>
       <w:pPr>
         <w:pStyle w:val="Heading3"/>
-        <w:rPr>
-          <w:rFonts w:ascii="Arial" w:hAnsi="Arial" w:cs="Arial"/>
-          <w:sz w:val="24"/>
-          <w:szCs w:val="24"/>
-        </w:rPr>
-      </w:pPr>
-      <w:r>
-        <w:rPr>
-          <w:rFonts w:ascii="Arial" w:hAnsi="Arial" w:cs="Arial"/>
-          <w:sz w:val="24"/>
-          <w:szCs w:val="24"/>
-          <w:lang w:val="en-US"/>
-        </w:rPr>
-        <w:t xml:space="preserve">3.2 </w:t>
-      </w:r>
-      <w:r>
-        <w:rPr>
-          <w:rFonts w:ascii="Arial" w:hAnsi="Arial" w:cs="Arial"/>
-          <w:sz w:val="24"/>
-          <w:szCs w:val="24"/>
-        </w:rPr>
-        <w:t>Điểm yếu: Tiếp thị sự kiện và tiếp thị theo mùa.</w:t>
-      </w:r>
-    </w:p>
-    <w:p>
-      <w:pPr>
-        <w:ind w:left="360"/>
-        <w:rPr>
-          <w:rFonts w:ascii="Arial" w:hAnsi="Arial" w:cs="Arial"/>
-          <w:sz w:val="24"/>
-          <w:szCs w:val="24"/>
-        </w:rPr>
-      </w:pPr>
-      <w:r>
-        <w:rPr>
-          <w:rFonts w:ascii="Arial" w:hAnsi="Arial" w:cs="Arial"/>
-          <w:sz w:val="24"/>
-          <w:szCs w:val="24"/>
-        </w:rPr>
-        <w:t>Bởi vì Agile nhấn mạnh sự cải tiến gia tăng theo thời gian, phương pháp nhất thiết phải vượt trội ở các dự án bị giới hạn trong khoảng thời gian ngắn hoặc xoay quanh một “thời điểm” lớn. Những loại dự án tiếp thị này yêu cầu mọi thứ phải hoàn hảo khi ra mắt và không có sẵn thời gian để thử nghiệm và cải tiến.</w:t>
-      </w:r>
-    </w:p>
-    <w:p>
-      <w:pPr>
-        <w:pStyle w:val="ListParagraph"/>
-        <w:numPr>
-          <w:ilvl w:val="3"/>
-          <w:numId w:val="23"/>
-        </w:numPr>
-        <w:outlineLvl w:val="1"/>
-        <w:rPr>
-          <w:rFonts w:ascii="Arial" w:hAnsi="Arial" w:cs="Arial"/>
-          <w:sz w:val="24"/>
-          <w:szCs w:val="24"/>
-        </w:rPr>
-      </w:pPr>
-      <w:r>
-        <w:rPr>
-          <w:rFonts w:ascii="Arial" w:hAnsi="Arial" w:cs="Arial"/>
-          <w:sz w:val="24"/>
-          <w:szCs w:val="24"/>
-        </w:rPr>
-        <w:t>Scrum</w:t>
-      </w:r>
-    </w:p>
-    <w:p>
-      <w:pPr>
-        <w:ind w:left="360"/>
-        <w:rPr>
-          <w:rFonts w:ascii="Arial" w:hAnsi="Arial" w:cs="Arial"/>
-          <w:sz w:val="24"/>
-          <w:szCs w:val="24"/>
-        </w:rPr>
-      </w:pPr>
-      <w:r>
-        <w:rPr>
-          <w:rFonts w:ascii="Arial" w:hAnsi="Arial" w:cs="Arial"/>
-          <w:sz w:val="24"/>
-          <w:szCs w:val="24"/>
-        </w:rPr>
-        <w:t>Tập trung vào việc phân phối các sản phẩm có mức độ ưu tiên cao trong một khoảng thời gian nhất định, Scrum đảm bảo sự tập trung cao độ và áp dụng trách nhiệm cá nhân để hoàn thành nhiệm vụ.</w:t>
-      </w:r>
-    </w:p>
-    <w:p>
-      <w:pPr>
-        <w:ind w:left="360"/>
-        <w:rPr>
-          <w:rFonts w:ascii="Arial" w:hAnsi="Arial" w:cs="Arial"/>
-          <w:sz w:val="24"/>
-          <w:szCs w:val="24"/>
-        </w:rPr>
-      </w:pPr>
-      <w:r>
-        <w:rPr>
-          <w:rFonts w:ascii="Arial" w:hAnsi="Arial" w:cs="Arial"/>
-          <w:sz w:val="24"/>
-          <w:szCs w:val="24"/>
-        </w:rPr>
-        <w:t>Tiếp thị sản phẩm và tiếp thị B2B.</w:t>
-      </w:r>
-    </w:p>
-    <w:p>
-      <w:pPr>
-        <w:ind w:left="360"/>
-        <w:rPr>
-          <w:rFonts w:ascii="Arial" w:hAnsi="Arial" w:cs="Arial"/>
-          <w:sz w:val="24"/>
-          <w:szCs w:val="24"/>
-        </w:rPr>
-      </w:pPr>
-      <w:r>
-        <w:rPr>
-          <w:rFonts w:ascii="Arial" w:hAnsi="Arial" w:cs="Arial"/>
-          <w:sz w:val="24"/>
-          <w:szCs w:val="24"/>
-        </w:rPr>
-        <w:t xml:space="preserve">Scrum phù hợp với các loại hình tiếp thị yêu cầu hoàn thành các công việc quan trọng nhất trước tiên. Đối với cả tiếp thị sản phẩm và tiếp thị B2B, các nội dung và </w:t>
-      </w:r>
-      <w:r>
-        <w:rPr>
-          <w:rFonts w:ascii="Arial" w:hAnsi="Arial" w:cs="Arial"/>
-          <w:sz w:val="24"/>
-          <w:szCs w:val="24"/>
+        <w:shd w:val="clear" w:color="auto" w:fill="FFFFFF"/>
+        <w:spacing w:before="225" w:beforeAutospacing="0" w:after="225" w:afterAutospacing="0"/>
+        <w:rPr>
+          <w:rFonts w:ascii="Arial" w:hAnsi="Arial" w:cs="Arial"/>
+          <w:color w:val="000000" w:themeColor="text1"/>
+          <w:sz w:val="24"/>
+          <w:szCs w:val="24"/>
+        </w:rPr>
+      </w:pPr>
+      <w:r>
+        <w:rPr>
+          <w:rFonts w:ascii="Arial" w:hAnsi="Arial" w:cs="Arial"/>
+          <w:b w:val="0"/>
+          <w:bCs w:val="0"/>
+          <w:color w:val="000000" w:themeColor="text1"/>
+          <w:sz w:val="24"/>
+          <w:szCs w:val="24"/>
+        </w:rPr>
+        <w:t xml:space="preserve">b) </w:t>
+      </w:r>
+      <w:r>
+        <w:rPr>
+          <w:rFonts w:ascii="Arial" w:hAnsi="Arial" w:cs="Arial"/>
+          <w:b w:val="0"/>
+          <w:bCs w:val="0"/>
+          <w:color w:val="000000" w:themeColor="text1"/>
+          <w:sz w:val="24"/>
+          <w:szCs w:val="24"/>
+        </w:rPr>
+        <w:t>Miễn phí </w:t>
+      </w:r>
+    </w:p>
+    <w:p>
+      <w:pPr>
+        <w:pStyle w:val="NormalWeb"/>
+        <w:shd w:val="clear" w:color="auto" w:fill="FFFFFF"/>
+        <w:spacing w:before="0" w:beforeAutospacing="0" w:after="240" w:afterAutospacing="0"/>
+        <w:rPr>
+          <w:rFonts w:ascii="Arial" w:hAnsi="Arial" w:cs="Arial"/>
+          <w:noProof/>
+          <w:color w:val="000000" w:themeColor="text1"/>
+          <w:lang w:val="vi-VN"/>
+        </w:rPr>
+      </w:pPr>
+      <w:r>
+        <w:rPr>
+          <w:rFonts w:ascii="Arial" w:hAnsi="Arial" w:cs="Arial"/>
+          <w:noProof/>
+          <w:color w:val="000000" w:themeColor="text1"/>
+          <w:lang w:val="vi-VN"/>
+        </w:rPr>
+        <w:t>Trello hiện đang cung cấp sản phẩm dưới hình thức Freemium, tức là người dùng có thể sử dụng miễn phí các tính năng cơ bản. Với các tính năng nâng cao thì bạn phải trả thêm phí từ 5$ một tháng /người. Tuy nhiên các tác vụ cơ bản chắc hẳn cũng đủ giúp bạn quản lý công việc của mình rồi. </w:t>
+      </w:r>
+    </w:p>
+    <w:p>
+      <w:pPr>
+        <w:pStyle w:val="Heading3"/>
+        <w:shd w:val="clear" w:color="auto" w:fill="FFFFFF"/>
+        <w:spacing w:before="225" w:beforeAutospacing="0" w:after="225" w:afterAutospacing="0"/>
+        <w:rPr>
+          <w:rFonts w:ascii="Arial" w:hAnsi="Arial" w:cs="Arial"/>
+          <w:color w:val="000000" w:themeColor="text1"/>
+          <w:sz w:val="24"/>
+          <w:szCs w:val="24"/>
+        </w:rPr>
+      </w:pPr>
+      <w:r>
+        <w:rPr>
+          <w:rFonts w:ascii="Arial" w:hAnsi="Arial" w:cs="Arial"/>
+          <w:b w:val="0"/>
+          <w:bCs w:val="0"/>
+          <w:color w:val="000000" w:themeColor="text1"/>
+          <w:sz w:val="24"/>
+          <w:szCs w:val="24"/>
+        </w:rPr>
+        <w:t xml:space="preserve">c) </w:t>
+      </w:r>
+      <w:r>
+        <w:rPr>
+          <w:rFonts w:ascii="Arial" w:hAnsi="Arial" w:cs="Arial"/>
+          <w:b w:val="0"/>
+          <w:bCs w:val="0"/>
+          <w:color w:val="000000" w:themeColor="text1"/>
+          <w:sz w:val="24"/>
+          <w:szCs w:val="24"/>
+        </w:rPr>
+        <w:t>Theo dõi trực quan</w:t>
+      </w:r>
+    </w:p>
+    <w:p>
+      <w:pPr>
+        <w:pStyle w:val="NormalWeb"/>
+        <w:shd w:val="clear" w:color="auto" w:fill="FFFFFF"/>
+        <w:spacing w:before="0" w:beforeAutospacing="0" w:after="240" w:afterAutospacing="0"/>
+        <w:rPr>
+          <w:rFonts w:ascii="Arial" w:hAnsi="Arial" w:cs="Arial"/>
+          <w:noProof/>
+          <w:color w:val="000000" w:themeColor="text1"/>
+          <w:lang w:val="vi-VN"/>
+        </w:rPr>
+      </w:pPr>
+      <w:r>
+        <w:rPr>
+          <w:rFonts w:ascii="Arial" w:hAnsi="Arial" w:cs="Arial"/>
+          <w:noProof/>
+          <w:color w:val="000000" w:themeColor="text1"/>
+          <w:lang w:val="vi-VN"/>
+        </w:rPr>
+        <w:t>Trello được thiết kế dựa trên phương pháp quản lý dự án Kanban, nên các giai đoạn công việc sẽ được phân chia thành các danh sách như các to-do list. Và chỉ cần nhìn vào giao diện, là bạn đã nắm bắt ngay được tiến độ dự án một cách trực quan nhất.</w:t>
+      </w:r>
+    </w:p>
+    <w:p>
+      <w:pPr>
+        <w:rPr>
+          <w:rFonts w:ascii="Arial" w:hAnsi="Arial" w:cs="Arial"/>
+          <w:color w:val="000000" w:themeColor="text1"/>
+          <w:sz w:val="24"/>
+          <w:szCs w:val="24"/>
+        </w:rPr>
+      </w:pPr>
+      <w:r>
+        <w:rPr>
+          <w:rFonts w:ascii="Arial" w:hAnsi="Arial" w:cs="Arial"/>
+          <w:color w:val="000000" w:themeColor="text1"/>
+          <w:sz w:val="24"/>
+          <w:szCs w:val="24"/>
+        </w:rPr>
+        <w:t>3.2 Điểm yếu</w:t>
+      </w:r>
+    </w:p>
+    <w:p>
+      <w:pPr>
+        <w:pStyle w:val="Heading3"/>
+        <w:shd w:val="clear" w:color="auto" w:fill="FFFFFF"/>
+        <w:spacing w:before="225" w:beforeAutospacing="0" w:after="225" w:afterAutospacing="0"/>
+        <w:rPr>
+          <w:rFonts w:ascii="Arial" w:hAnsi="Arial" w:cs="Arial"/>
+          <w:color w:val="000000" w:themeColor="text1"/>
+          <w:sz w:val="24"/>
+          <w:szCs w:val="24"/>
+        </w:rPr>
+      </w:pPr>
+      <w:r>
+        <w:rPr>
+          <w:rFonts w:ascii="Arial" w:hAnsi="Arial" w:cs="Arial"/>
+          <w:b w:val="0"/>
+          <w:bCs w:val="0"/>
+          <w:color w:val="000000" w:themeColor="text1"/>
+          <w:sz w:val="24"/>
+          <w:szCs w:val="24"/>
+        </w:rPr>
+        <w:t xml:space="preserve">a) </w:t>
+      </w:r>
+      <w:r>
+        <w:rPr>
+          <w:rFonts w:ascii="Arial" w:hAnsi="Arial" w:cs="Arial"/>
+          <w:b w:val="0"/>
+          <w:bCs w:val="0"/>
+          <w:color w:val="000000" w:themeColor="text1"/>
+          <w:sz w:val="24"/>
+          <w:szCs w:val="24"/>
+        </w:rPr>
+        <w:t>Tương tác kém giữa các thành viên</w:t>
+      </w:r>
+    </w:p>
+    <w:p>
+      <w:pPr>
+        <w:pStyle w:val="NormalWeb"/>
+        <w:shd w:val="clear" w:color="auto" w:fill="FFFFFF"/>
+        <w:spacing w:before="0" w:beforeAutospacing="0" w:after="240" w:afterAutospacing="0"/>
+        <w:rPr>
+          <w:rFonts w:ascii="Arial" w:hAnsi="Arial" w:cs="Arial"/>
+          <w:noProof/>
+          <w:color w:val="000000" w:themeColor="text1"/>
+          <w:lang w:val="vi-VN"/>
+        </w:rPr>
+      </w:pPr>
+      <w:r>
+        <w:rPr>
+          <w:rFonts w:ascii="Arial" w:hAnsi="Arial" w:cs="Arial"/>
+          <w:noProof/>
+          <w:color w:val="000000" w:themeColor="text1"/>
+          <w:lang w:val="vi-VN"/>
+        </w:rPr>
+        <w:t xml:space="preserve">Mặc thù trong các thẻ, thành viên có thể trao đổi với nhau nhưng lại thiếu 1 hộp thư hoặc giao diện cho các thành viên trao đổi chung về toàn bộ dự án. Việc bình luận </w:t>
+      </w:r>
+      <w:r>
+        <w:rPr>
+          <w:rFonts w:ascii="Arial" w:hAnsi="Arial" w:cs="Arial"/>
+          <w:noProof/>
+          <w:color w:val="000000" w:themeColor="text1"/>
+          <w:lang w:val="vi-VN"/>
         </w:rPr>
         <w:lastRenderedPageBreak/>
-        <w:t>hành động có mức độ ưu tiên cao nhất là quan trọng nhất và các nội dung thứ cấp có thể được giữ lại cho những lần chạy nước rút sau này. (giải quyết được vấn đề ở Agile)</w:t>
-      </w:r>
-    </w:p>
-    <w:p>
-      <w:pPr>
-        <w:autoSpaceDE w:val="0"/>
-        <w:autoSpaceDN w:val="0"/>
-        <w:adjustRightInd w:val="0"/>
-        <w:spacing w:after="0" w:line="240" w:lineRule="auto"/>
-        <w:ind w:left="360"/>
-        <w:rPr>
-          <w:rFonts w:ascii="Arial" w:hAnsi="Arial" w:cs="Arial"/>
-          <w:b/>
-          <w:bCs/>
-          <w:color w:val="000000"/>
+        <w:t>trong thẻ cũng chưa thân thiện, bạn không thể bình luận nhanh bằng phím enter mà phải bấm lưu khá bất tiện.</w:t>
+      </w:r>
+    </w:p>
+    <w:p>
+      <w:pPr>
+        <w:pStyle w:val="Heading3"/>
+        <w:shd w:val="clear" w:color="auto" w:fill="FFFFFF"/>
+        <w:spacing w:before="225" w:beforeAutospacing="0" w:after="225" w:afterAutospacing="0"/>
+        <w:rPr>
+          <w:rFonts w:ascii="Arial" w:hAnsi="Arial" w:cs="Arial"/>
+          <w:color w:val="000000" w:themeColor="text1"/>
+          <w:sz w:val="24"/>
+          <w:szCs w:val="24"/>
+        </w:rPr>
+      </w:pPr>
+      <w:r>
+        <w:rPr>
+          <w:rFonts w:ascii="Arial" w:hAnsi="Arial" w:cs="Arial"/>
+          <w:b w:val="0"/>
+          <w:bCs w:val="0"/>
+          <w:color w:val="000000" w:themeColor="text1"/>
+          <w:sz w:val="24"/>
+          <w:szCs w:val="24"/>
+        </w:rPr>
+        <w:t xml:space="preserve">b) </w:t>
+      </w:r>
+      <w:r>
+        <w:rPr>
+          <w:rFonts w:ascii="Arial" w:hAnsi="Arial" w:cs="Arial"/>
+          <w:b w:val="0"/>
+          <w:bCs w:val="0"/>
+          <w:color w:val="000000" w:themeColor="text1"/>
+          <w:sz w:val="24"/>
+          <w:szCs w:val="24"/>
+        </w:rPr>
+        <w:t>Không phù hợp cho quản lý thời gian </w:t>
+      </w:r>
+    </w:p>
+    <w:p>
+      <w:pPr>
+        <w:pStyle w:val="NormalWeb"/>
+        <w:shd w:val="clear" w:color="auto" w:fill="FFFFFF"/>
+        <w:spacing w:before="0" w:beforeAutospacing="0" w:after="240" w:afterAutospacing="0"/>
+        <w:rPr>
+          <w:rFonts w:ascii="Arial" w:hAnsi="Arial" w:cs="Arial"/>
+          <w:noProof/>
+          <w:color w:val="000000" w:themeColor="text1"/>
+          <w:lang w:val="vi-VN"/>
+        </w:rPr>
+      </w:pPr>
+      <w:r>
+        <w:rPr>
+          <w:rFonts w:ascii="Arial" w:hAnsi="Arial" w:cs="Arial"/>
+          <w:noProof/>
+          <w:color w:val="000000" w:themeColor="text1"/>
+          <w:lang w:val="vi-VN"/>
+        </w:rPr>
+        <w:t>Với duy nhất một giao diện trải theo chiều ngang, Trello gây khó khăn cho người dùng trong việc quản lý thời gian chính xác của các công việc. Các card được thiết kế độc lập, cản trở việc quản lý mối quan hệ giữa các đầu việc (ví dụ: bạn khó biết được việc nào làm trước, việc nào làm sau, việc nào phải làm xong thì mới có thể làm được việc khác). Muốn tối ưu lại những yếu tố này, bạn sẽ cần những phần mở rộng - tích hợp với ứng dụng Gantt chart (trong phiên bản trả phí của Trello). </w:t>
+      </w:r>
+    </w:p>
+    <w:p>
+      <w:pPr>
+        <w:pStyle w:val="Heading3"/>
+        <w:shd w:val="clear" w:color="auto" w:fill="FFFFFF"/>
+        <w:spacing w:before="225" w:beforeAutospacing="0" w:after="225" w:afterAutospacing="0"/>
+        <w:rPr>
+          <w:rFonts w:ascii="Arial" w:hAnsi="Arial" w:cs="Arial"/>
+          <w:color w:val="000000" w:themeColor="text1"/>
+          <w:sz w:val="24"/>
+          <w:szCs w:val="24"/>
+        </w:rPr>
+      </w:pPr>
+      <w:r>
+        <w:rPr>
+          <w:rFonts w:ascii="Arial" w:hAnsi="Arial" w:cs="Arial"/>
+          <w:b w:val="0"/>
+          <w:bCs w:val="0"/>
+          <w:color w:val="000000" w:themeColor="text1"/>
+          <w:sz w:val="24"/>
+          <w:szCs w:val="24"/>
+        </w:rPr>
+        <w:t xml:space="preserve">c) </w:t>
+      </w:r>
+      <w:r>
+        <w:rPr>
+          <w:rFonts w:ascii="Arial" w:hAnsi="Arial" w:cs="Arial"/>
+          <w:b w:val="0"/>
+          <w:bCs w:val="0"/>
+          <w:color w:val="000000" w:themeColor="text1"/>
+          <w:sz w:val="24"/>
+          <w:szCs w:val="24"/>
+        </w:rPr>
+        <w:t>Thiếu báo cáo công việc </w:t>
+      </w:r>
+    </w:p>
+    <w:p>
+      <w:pPr>
+        <w:pStyle w:val="NormalWeb"/>
+        <w:shd w:val="clear" w:color="auto" w:fill="FFFFFF"/>
+        <w:spacing w:before="0" w:beforeAutospacing="0" w:after="240" w:afterAutospacing="0"/>
+        <w:rPr>
+          <w:rFonts w:ascii="Arial" w:hAnsi="Arial" w:cs="Arial"/>
+          <w:noProof/>
+          <w:color w:val="000000" w:themeColor="text1"/>
+          <w:lang w:val="vi-VN"/>
+        </w:rPr>
+      </w:pPr>
+      <w:r>
+        <w:rPr>
+          <w:rFonts w:ascii="Arial" w:hAnsi="Arial" w:cs="Arial"/>
+          <w:noProof/>
+          <w:color w:val="000000" w:themeColor="text1"/>
+          <w:lang w:val="vi-VN"/>
+        </w:rPr>
+        <w:t>Trello có thể là một công cụ khá hay ho cho làm việc nhóm, nhưng lại thiếu đi nhiều tính năng thiết yếu đối với vai trò của một người Quản lý (Project/Team manager); trong đó phải kể đến việc báo báo. Ứng dụng này không có một giao diện cho phép người quản lý theo dõi ngay được công việc đã hoàn thành được bao nhiêu % so với dự kiến, những cá nhân nào đang đảm bảo được tiến độ công việc được giao,...)</w:t>
+      </w:r>
+    </w:p>
+    <w:p>
+      <w:pPr>
+        <w:rPr>
+          <w:rFonts w:ascii="Arial" w:hAnsi="Arial" w:cs="Arial"/>
           <w:sz w:val="24"/>
           <w:szCs w:val="24"/>
         </w:rPr>
@@ -3005,6 +3148,7 @@
           <w:sz w:val="24"/>
           <w:szCs w:val="24"/>
         </w:rPr>
+        <w:lastRenderedPageBreak/>
         <w:drawing>
           <wp:inline distT="0" distB="0" distL="0" distR="0" wp14:anchorId="44C50160" wp14:editId="3A3084D2">
             <wp:extent cx="4806950" cy="2797891"/>
@@ -3078,7 +3222,6 @@
           <w:sz w:val="24"/>
           <w:szCs w:val="24"/>
         </w:rPr>
-        <w:lastRenderedPageBreak/>
         <w:t>Nếu đăng nhập lần thứ 2 trở đi, người dùng sẽ được chuyển đến giao diện Your Work.</w:t>
       </w:r>
     </w:p>
@@ -3222,6 +3365,7 @@
           <w:sz w:val="24"/>
           <w:szCs w:val="24"/>
         </w:rPr>
+        <w:lastRenderedPageBreak/>
         <w:drawing>
           <wp:inline distT="0" distB="0" distL="0" distR="0" wp14:anchorId="6F0C7B9C" wp14:editId="51C886C5">
             <wp:extent cx="5943600" cy="2420620"/>
@@ -3363,7 +3507,6 @@
           <w:sz w:val="24"/>
           <w:szCs w:val="24"/>
         </w:rPr>
-        <w:lastRenderedPageBreak/>
         <w:drawing>
           <wp:inline distT="0" distB="0" distL="0" distR="0" wp14:anchorId="3AFC255D" wp14:editId="3AA00534">
             <wp:extent cx="4921250" cy="2018449"/>
@@ -3494,6 +3637,7 @@
           <w:sz w:val="24"/>
           <w:szCs w:val="24"/>
         </w:rPr>
+        <w:lastRenderedPageBreak/>
         <w:drawing>
           <wp:inline distT="0" distB="0" distL="0" distR="0" wp14:anchorId="7C6A8340" wp14:editId="6B85BD13">
             <wp:extent cx="4953000" cy="3159125"/>
@@ -3597,7 +3741,6 @@
           <w:sz w:val="24"/>
           <w:szCs w:val="24"/>
         </w:rPr>
-        <w:lastRenderedPageBreak/>
         <w:drawing>
           <wp:inline distT="0" distB="0" distL="0" distR="0" wp14:anchorId="006853C1" wp14:editId="5B53D5FB">
             <wp:extent cx="4953000" cy="2060046"/>
@@ -3701,6 +3844,7 @@
           <w:sz w:val="24"/>
           <w:szCs w:val="24"/>
         </w:rPr>
+        <w:lastRenderedPageBreak/>
         <w:drawing>
           <wp:inline distT="0" distB="0" distL="0" distR="0" wp14:anchorId="53AB8F22" wp14:editId="732264C8">
             <wp:extent cx="5016500" cy="2055907"/>
@@ -4197,7 +4341,6 @@
           <w:sz w:val="24"/>
           <w:szCs w:val="24"/>
         </w:rPr>
-        <w:lastRenderedPageBreak/>
         <w:t>Story:</w:t>
       </w:r>
     </w:p>
@@ -4463,7 +4606,17 @@
           <w:sz w:val="24"/>
           <w:szCs w:val="24"/>
         </w:rPr>
-        <w:t>từ Product Owner, Scrum Master cho đến Develop</w:t>
+        <w:t xml:space="preserve">từ Product </w:t>
+      </w:r>
+      <w:r>
+        <w:rPr>
+          <w:rFonts w:ascii="Arial" w:hAnsi="Arial" w:cs="Arial"/>
+          <w:color w:val="000000"/>
+          <w:sz w:val="24"/>
+          <w:szCs w:val="24"/>
+        </w:rPr>
+        <w:lastRenderedPageBreak/>
+        <w:t>Owner, Scrum Master cho đến Develop</w:t>
       </w:r>
       <w:r>
         <w:rPr>
@@ -5563,7 +5716,6 @@
           <w:sz w:val="24"/>
           <w:szCs w:val="24"/>
         </w:rPr>
-        <w:lastRenderedPageBreak/>
         <w:t>Theo dõi Road map để không bỏ lỡ các giai đoạn quan trọng của Project.</w:t>
       </w:r>
     </w:p>
@@ -5623,7 +5775,6 @@
           <w:color w:val="000000"/>
           <w:sz w:val="24"/>
           <w:szCs w:val="24"/>
-          <w:lang w:val="en-US"/>
         </w:rPr>
         <w:t xml:space="preserve"> (trừ những Role bị hạn chế của Project)</w:t>
       </w:r>
@@ -5762,6 +5913,7 @@
           <w:sz w:val="24"/>
           <w:szCs w:val="24"/>
         </w:rPr>
+        <w:lastRenderedPageBreak/>
         <w:t>Kết luận.</w:t>
       </w:r>
       <w:r>
@@ -5789,7 +5941,6 @@
           <w:color w:val="000000"/>
           <w:sz w:val="24"/>
           <w:szCs w:val="24"/>
-          <w:lang w:val="en-US"/>
         </w:rPr>
       </w:pPr>
       <w:r>
@@ -5800,7 +5951,6 @@
           <w:color w:val="000000"/>
           <w:sz w:val="24"/>
           <w:szCs w:val="24"/>
-          <w:lang w:val="en-US"/>
         </w:rPr>
         <w:t>Điểm cải thiện và giải quyết vấn để của Marvic</w:t>
       </w:r>
@@ -9255,7 +9405,6 @@
     <w:next w:val="Normal"/>
     <w:link w:val="Heading2Char"/>
     <w:uiPriority w:val="9"/>
-    <w:semiHidden/>
     <w:unhideWhenUsed/>
     <w:qFormat/>
     <w:rsid w:val="00724E56"/>
@@ -9386,7 +9535,6 @@
     <w:basedOn w:val="DefaultParagraphFont"/>
     <w:link w:val="Heading2"/>
     <w:uiPriority w:val="9"/>
-    <w:semiHidden/>
     <w:rsid w:val="00724E56"/>
     <w:rPr>
       <w:rFonts w:asciiTheme="majorHAnsi" w:eastAsiaTheme="majorEastAsia" w:hAnsiTheme="majorHAnsi" w:cstheme="majorBidi"/>

</xml_diff>

<commit_message>
- Add + Crud api Issue + fluent validator for: - Requests/AddMember_Request.cs - Requests/Create_User_Request.cs - Requests/Issue_CreateRequest.cs - Requests/Issue_UpdateRequest.cs - Requests/Login_Request.cs - Requests/Project_CreateRequest.cs - Requests/Project_UpdateRequest.cs - Requests/Register_Request.cs - Requests/RemoveMember_Request.cs
</commit_message>
<xml_diff>
--- a/General File/Tổng hợp Document.docx
+++ b/General File/Tổng hợp Document.docx
@@ -2590,8 +2590,43 @@
           <w:sz w:val="24"/>
           <w:szCs w:val="24"/>
         </w:rPr>
-        <w:t xml:space="preserve">a) </w:t>
-      </w:r>
+        <w:t>a) Dễ sử dụng</w:t>
+      </w:r>
+    </w:p>
+    <w:p>
+      <w:pPr>
+        <w:pStyle w:val="NormalWeb"/>
+        <w:shd w:val="clear" w:color="auto" w:fill="FFFFFF"/>
+        <w:spacing w:before="0" w:beforeAutospacing="0" w:after="240" w:afterAutospacing="0"/>
+        <w:rPr>
+          <w:rFonts w:ascii="Arial" w:hAnsi="Arial" w:cs="Arial"/>
+          <w:noProof/>
+          <w:color w:val="000000" w:themeColor="text1"/>
+          <w:lang w:val="vi-VN"/>
+        </w:rPr>
+      </w:pPr>
+      <w:r>
+        <w:rPr>
+          <w:rFonts w:ascii="Arial" w:hAnsi="Arial" w:cs="Arial"/>
+          <w:noProof/>
+          <w:color w:val="000000" w:themeColor="text1"/>
+          <w:lang w:val="vi-VN"/>
+        </w:rPr>
+        <w:t>Trello có giao diện làm việc cực kỳ thân thiện, các thao tác không quá phức tạp. Bạn chỉ cần tạo danh sách, thêm thẻ việc cần làm hay việc thêm thành viên cũng đơn giản chỉ cần thêm email hoặc gửi link truy cập. Ngoài ra trên Trello còn cung cấp nhiều mẫu bảng với các chủ đề khác nhau khá đa dạng và đẹp mắt.</w:t>
+      </w:r>
+    </w:p>
+    <w:p>
+      <w:pPr>
+        <w:pStyle w:val="Heading3"/>
+        <w:shd w:val="clear" w:color="auto" w:fill="FFFFFF"/>
+        <w:spacing w:before="225" w:beforeAutospacing="0" w:after="225" w:afterAutospacing="0"/>
+        <w:rPr>
+          <w:rFonts w:ascii="Arial" w:hAnsi="Arial" w:cs="Arial"/>
+          <w:color w:val="000000" w:themeColor="text1"/>
+          <w:sz w:val="24"/>
+          <w:szCs w:val="24"/>
+        </w:rPr>
+      </w:pPr>
       <w:r>
         <w:rPr>
           <w:rFonts w:ascii="Arial" w:hAnsi="Arial" w:cs="Arial"/>
@@ -2601,7 +2636,7 @@
           <w:sz w:val="24"/>
           <w:szCs w:val="24"/>
         </w:rPr>
-        <w:t>Dễ sử dụng</w:t>
+        <w:t>b) Miễn phí </w:t>
       </w:r>
     </w:p>
     <w:p>
@@ -2623,7 +2658,7 @@
           <w:color w:val="000000" w:themeColor="text1"/>
           <w:lang w:val="vi-VN"/>
         </w:rPr>
-        <w:t>Trello có giao diện làm việc cực kỳ thân thiện, các thao tác không quá phức tạp. Bạn chỉ cần tạo danh sách, thêm thẻ việc cần làm hay việc thêm thành viên cũng đơn giản chỉ cần thêm email hoặc gửi link truy cập. Ngoài ra trên Trello còn cung cấp nhiều mẫu bảng với các chủ đề khác nhau khá đa dạng và đẹp mắt.</w:t>
+        <w:t>Trello hiện đang cung cấp sản phẩm dưới hình thức Freemium, tức là người dùng có thể sử dụng miễn phí các tính năng cơ bản. Với các tính năng nâng cao thì bạn phải trả thêm phí từ 5$ một tháng /người. Tuy nhiên các tác vụ cơ bản chắc hẳn cũng đủ giúp bạn quản lý công việc của mình rồi. </w:t>
       </w:r>
     </w:p>
     <w:p>
@@ -2647,8 +2682,62 @@
           <w:sz w:val="24"/>
           <w:szCs w:val="24"/>
         </w:rPr>
-        <w:t xml:space="preserve">b) </w:t>
-      </w:r>
+        <w:t>c) Theo dõi trực quan</w:t>
+      </w:r>
+    </w:p>
+    <w:p>
+      <w:pPr>
+        <w:pStyle w:val="NormalWeb"/>
+        <w:shd w:val="clear" w:color="auto" w:fill="FFFFFF"/>
+        <w:spacing w:before="0" w:beforeAutospacing="0" w:after="240" w:afterAutospacing="0"/>
+        <w:rPr>
+          <w:rFonts w:ascii="Arial" w:hAnsi="Arial" w:cs="Arial"/>
+          <w:noProof/>
+          <w:color w:val="000000" w:themeColor="text1"/>
+          <w:lang w:val="vi-VN"/>
+        </w:rPr>
+      </w:pPr>
+      <w:r>
+        <w:rPr>
+          <w:rFonts w:ascii="Arial" w:hAnsi="Arial" w:cs="Arial"/>
+          <w:noProof/>
+          <w:color w:val="000000" w:themeColor="text1"/>
+          <w:lang w:val="vi-VN"/>
+        </w:rPr>
+        <w:t>Trello được thiết kế dựa trên phương pháp quản lý dự án Kanban, nên các giai đoạn công việc sẽ được phân chia thành các danh sách như các to-do list. Và chỉ cần nhìn vào giao diện, là bạn đã nắm bắt ngay được tiến độ dự án một cách trực quan nhất.</w:t>
+      </w:r>
+    </w:p>
+    <w:p>
+      <w:pPr>
+        <w:rPr>
+          <w:rFonts w:ascii="Arial" w:hAnsi="Arial" w:cs="Arial"/>
+          <w:color w:val="000000" w:themeColor="text1"/>
+          <w:sz w:val="24"/>
+          <w:szCs w:val="24"/>
+        </w:rPr>
+      </w:pPr>
+      <w:r>
+        <w:rPr>
+          <w:rFonts w:ascii="Arial" w:hAnsi="Arial" w:cs="Arial"/>
+          <w:color w:val="000000" w:themeColor="text1"/>
+          <w:sz w:val="24"/>
+          <w:szCs w:val="24"/>
+        </w:rPr>
+        <w:t>3.2 Điểm yếu</w:t>
+      </w:r>
+    </w:p>
+    <w:p>
+      <w:pPr>
+        <w:pStyle w:val="Heading3"/>
+        <w:shd w:val="clear" w:color="auto" w:fill="FFFFFF"/>
+        <w:spacing w:before="225" w:beforeAutospacing="0" w:after="225" w:afterAutospacing="0"/>
+        <w:rPr>
+          <w:rFonts w:ascii="Arial" w:hAnsi="Arial" w:cs="Arial"/>
+          <w:color w:val="000000" w:themeColor="text1"/>
+          <w:sz w:val="24"/>
+          <w:szCs w:val="24"/>
+        </w:rPr>
+      </w:pPr>
       <w:r>
         <w:rPr>
           <w:rFonts w:ascii="Arial" w:hAnsi="Arial" w:cs="Arial"/>
@@ -2658,7 +2747,7 @@
           <w:sz w:val="24"/>
           <w:szCs w:val="24"/>
         </w:rPr>
-        <w:t>Miễn phí </w:t>
+        <w:t>a) Tương tác kém giữa các thành viên</w:t>
       </w:r>
     </w:p>
     <w:p>
@@ -2680,7 +2769,17 @@
           <w:color w:val="000000" w:themeColor="text1"/>
           <w:lang w:val="vi-VN"/>
         </w:rPr>
-        <w:t>Trello hiện đang cung cấp sản phẩm dưới hình thức Freemium, tức là người dùng có thể sử dụng miễn phí các tính năng cơ bản. Với các tính năng nâng cao thì bạn phải trả thêm phí từ 5$ một tháng /người. Tuy nhiên các tác vụ cơ bản chắc hẳn cũng đủ giúp bạn quản lý công việc của mình rồi. </w:t>
+        <w:t xml:space="preserve">Mặc thù trong các thẻ, thành viên có thể trao đổi với nhau nhưng lại thiếu 1 hộp thư hoặc giao diện cho các thành viên trao đổi chung về toàn bộ dự án. Việc bình luận </w:t>
+      </w:r>
+      <w:r>
+        <w:rPr>
+          <w:rFonts w:ascii="Arial" w:hAnsi="Arial" w:cs="Arial"/>
+          <w:noProof/>
+          <w:color w:val="000000" w:themeColor="text1"/>
+          <w:lang w:val="vi-VN"/>
+        </w:rPr>
+        <w:lastRenderedPageBreak/>
+        <w:t>trong thẻ cũng chưa thân thiện, bạn không thể bình luận nhanh bằng phím enter mà phải bấm lưu khá bất tiện.</w:t>
       </w:r>
     </w:p>
     <w:p>
@@ -2704,8 +2803,43 @@
           <w:sz w:val="24"/>
           <w:szCs w:val="24"/>
         </w:rPr>
-        <w:t xml:space="preserve">c) </w:t>
-      </w:r>
+        <w:t>b) Không phù hợp cho quản lý thời gian </w:t>
+      </w:r>
+    </w:p>
+    <w:p>
+      <w:pPr>
+        <w:pStyle w:val="NormalWeb"/>
+        <w:shd w:val="clear" w:color="auto" w:fill="FFFFFF"/>
+        <w:spacing w:before="0" w:beforeAutospacing="0" w:after="240" w:afterAutospacing="0"/>
+        <w:rPr>
+          <w:rFonts w:ascii="Arial" w:hAnsi="Arial" w:cs="Arial"/>
+          <w:noProof/>
+          <w:color w:val="000000" w:themeColor="text1"/>
+          <w:lang w:val="vi-VN"/>
+        </w:rPr>
+      </w:pPr>
+      <w:r>
+        <w:rPr>
+          <w:rFonts w:ascii="Arial" w:hAnsi="Arial" w:cs="Arial"/>
+          <w:noProof/>
+          <w:color w:val="000000" w:themeColor="text1"/>
+          <w:lang w:val="vi-VN"/>
+        </w:rPr>
+        <w:t>Với duy nhất một giao diện trải theo chiều ngang, Trello gây khó khăn cho người dùng trong việc quản lý thời gian chính xác của các công việc. Các card được thiết kế độc lập, cản trở việc quản lý mối quan hệ giữa các đầu việc (ví dụ: bạn khó biết được việc nào làm trước, việc nào làm sau, việc nào phải làm xong thì mới có thể làm được việc khác). Muốn tối ưu lại những yếu tố này, bạn sẽ cần những phần mở rộng - tích hợp với ứng dụng Gantt chart (trong phiên bản trả phí của Trello). </w:t>
+      </w:r>
+    </w:p>
+    <w:p>
+      <w:pPr>
+        <w:pStyle w:val="Heading3"/>
+        <w:shd w:val="clear" w:color="auto" w:fill="FFFFFF"/>
+        <w:spacing w:before="225" w:beforeAutospacing="0" w:after="225" w:afterAutospacing="0"/>
+        <w:rPr>
+          <w:rFonts w:ascii="Arial" w:hAnsi="Arial" w:cs="Arial"/>
+          <w:color w:val="000000" w:themeColor="text1"/>
+          <w:sz w:val="24"/>
+          <w:szCs w:val="24"/>
+        </w:rPr>
+      </w:pPr>
       <w:r>
         <w:rPr>
           <w:rFonts w:ascii="Arial" w:hAnsi="Arial" w:cs="Arial"/>
@@ -2715,207 +2849,7 @@
           <w:sz w:val="24"/>
           <w:szCs w:val="24"/>
         </w:rPr>
-        <w:t>Theo dõi trực quan</w:t>
-      </w:r>
-    </w:p>
-    <w:p>
-      <w:pPr>
-        <w:pStyle w:val="NormalWeb"/>
-        <w:shd w:val="clear" w:color="auto" w:fill="FFFFFF"/>
-        <w:spacing w:before="0" w:beforeAutospacing="0" w:after="240" w:afterAutospacing="0"/>
-        <w:rPr>
-          <w:rFonts w:ascii="Arial" w:hAnsi="Arial" w:cs="Arial"/>
-          <w:noProof/>
-          <w:color w:val="000000" w:themeColor="text1"/>
-          <w:lang w:val="vi-VN"/>
-        </w:rPr>
-      </w:pPr>
-      <w:r>
-        <w:rPr>
-          <w:rFonts w:ascii="Arial" w:hAnsi="Arial" w:cs="Arial"/>
-          <w:noProof/>
-          <w:color w:val="000000" w:themeColor="text1"/>
-          <w:lang w:val="vi-VN"/>
-        </w:rPr>
-        <w:t>Trello được thiết kế dựa trên phương pháp quản lý dự án Kanban, nên các giai đoạn công việc sẽ được phân chia thành các danh sách như các to-do list. Và chỉ cần nhìn vào giao diện, là bạn đã nắm bắt ngay được tiến độ dự án một cách trực quan nhất.</w:t>
-      </w:r>
-    </w:p>
-    <w:p>
-      <w:pPr>
-        <w:rPr>
-          <w:rFonts w:ascii="Arial" w:hAnsi="Arial" w:cs="Arial"/>
-          <w:color w:val="000000" w:themeColor="text1"/>
-          <w:sz w:val="24"/>
-          <w:szCs w:val="24"/>
-        </w:rPr>
-      </w:pPr>
-      <w:r>
-        <w:rPr>
-          <w:rFonts w:ascii="Arial" w:hAnsi="Arial" w:cs="Arial"/>
-          <w:color w:val="000000" w:themeColor="text1"/>
-          <w:sz w:val="24"/>
-          <w:szCs w:val="24"/>
-        </w:rPr>
-        <w:t>3.2 Điểm yếu</w:t>
-      </w:r>
-    </w:p>
-    <w:p>
-      <w:pPr>
-        <w:pStyle w:val="Heading3"/>
-        <w:shd w:val="clear" w:color="auto" w:fill="FFFFFF"/>
-        <w:spacing w:before="225" w:beforeAutospacing="0" w:after="225" w:afterAutospacing="0"/>
-        <w:rPr>
-          <w:rFonts w:ascii="Arial" w:hAnsi="Arial" w:cs="Arial"/>
-          <w:color w:val="000000" w:themeColor="text1"/>
-          <w:sz w:val="24"/>
-          <w:szCs w:val="24"/>
-        </w:rPr>
-      </w:pPr>
-      <w:r>
-        <w:rPr>
-          <w:rFonts w:ascii="Arial" w:hAnsi="Arial" w:cs="Arial"/>
-          <w:b w:val="0"/>
-          <w:bCs w:val="0"/>
-          <w:color w:val="000000" w:themeColor="text1"/>
-          <w:sz w:val="24"/>
-          <w:szCs w:val="24"/>
-        </w:rPr>
-        <w:t xml:space="preserve">a) </w:t>
-      </w:r>
-      <w:r>
-        <w:rPr>
-          <w:rFonts w:ascii="Arial" w:hAnsi="Arial" w:cs="Arial"/>
-          <w:b w:val="0"/>
-          <w:bCs w:val="0"/>
-          <w:color w:val="000000" w:themeColor="text1"/>
-          <w:sz w:val="24"/>
-          <w:szCs w:val="24"/>
-        </w:rPr>
-        <w:t>Tương tác kém giữa các thành viên</w:t>
-      </w:r>
-    </w:p>
-    <w:p>
-      <w:pPr>
-        <w:pStyle w:val="NormalWeb"/>
-        <w:shd w:val="clear" w:color="auto" w:fill="FFFFFF"/>
-        <w:spacing w:before="0" w:beforeAutospacing="0" w:after="240" w:afterAutospacing="0"/>
-        <w:rPr>
-          <w:rFonts w:ascii="Arial" w:hAnsi="Arial" w:cs="Arial"/>
-          <w:noProof/>
-          <w:color w:val="000000" w:themeColor="text1"/>
-          <w:lang w:val="vi-VN"/>
-        </w:rPr>
-      </w:pPr>
-      <w:r>
-        <w:rPr>
-          <w:rFonts w:ascii="Arial" w:hAnsi="Arial" w:cs="Arial"/>
-          <w:noProof/>
-          <w:color w:val="000000" w:themeColor="text1"/>
-          <w:lang w:val="vi-VN"/>
-        </w:rPr>
-        <w:t xml:space="preserve">Mặc thù trong các thẻ, thành viên có thể trao đổi với nhau nhưng lại thiếu 1 hộp thư hoặc giao diện cho các thành viên trao đổi chung về toàn bộ dự án. Việc bình luận </w:t>
-      </w:r>
-      <w:r>
-        <w:rPr>
-          <w:rFonts w:ascii="Arial" w:hAnsi="Arial" w:cs="Arial"/>
-          <w:noProof/>
-          <w:color w:val="000000" w:themeColor="text1"/>
-          <w:lang w:val="vi-VN"/>
-        </w:rPr>
-        <w:lastRenderedPageBreak/>
-        <w:t>trong thẻ cũng chưa thân thiện, bạn không thể bình luận nhanh bằng phím enter mà phải bấm lưu khá bất tiện.</w:t>
-      </w:r>
-    </w:p>
-    <w:p>
-      <w:pPr>
-        <w:pStyle w:val="Heading3"/>
-        <w:shd w:val="clear" w:color="auto" w:fill="FFFFFF"/>
-        <w:spacing w:before="225" w:beforeAutospacing="0" w:after="225" w:afterAutospacing="0"/>
-        <w:rPr>
-          <w:rFonts w:ascii="Arial" w:hAnsi="Arial" w:cs="Arial"/>
-          <w:color w:val="000000" w:themeColor="text1"/>
-          <w:sz w:val="24"/>
-          <w:szCs w:val="24"/>
-        </w:rPr>
-      </w:pPr>
-      <w:r>
-        <w:rPr>
-          <w:rFonts w:ascii="Arial" w:hAnsi="Arial" w:cs="Arial"/>
-          <w:b w:val="0"/>
-          <w:bCs w:val="0"/>
-          <w:color w:val="000000" w:themeColor="text1"/>
-          <w:sz w:val="24"/>
-          <w:szCs w:val="24"/>
-        </w:rPr>
-        <w:t xml:space="preserve">b) </w:t>
-      </w:r>
-      <w:r>
-        <w:rPr>
-          <w:rFonts w:ascii="Arial" w:hAnsi="Arial" w:cs="Arial"/>
-          <w:b w:val="0"/>
-          <w:bCs w:val="0"/>
-          <w:color w:val="000000" w:themeColor="text1"/>
-          <w:sz w:val="24"/>
-          <w:szCs w:val="24"/>
-        </w:rPr>
-        <w:t>Không phù hợp cho quản lý thời gian </w:t>
-      </w:r>
-    </w:p>
-    <w:p>
-      <w:pPr>
-        <w:pStyle w:val="NormalWeb"/>
-        <w:shd w:val="clear" w:color="auto" w:fill="FFFFFF"/>
-        <w:spacing w:before="0" w:beforeAutospacing="0" w:after="240" w:afterAutospacing="0"/>
-        <w:rPr>
-          <w:rFonts w:ascii="Arial" w:hAnsi="Arial" w:cs="Arial"/>
-          <w:noProof/>
-          <w:color w:val="000000" w:themeColor="text1"/>
-          <w:lang w:val="vi-VN"/>
-        </w:rPr>
-      </w:pPr>
-      <w:r>
-        <w:rPr>
-          <w:rFonts w:ascii="Arial" w:hAnsi="Arial" w:cs="Arial"/>
-          <w:noProof/>
-          <w:color w:val="000000" w:themeColor="text1"/>
-          <w:lang w:val="vi-VN"/>
-        </w:rPr>
-        <w:t>Với duy nhất một giao diện trải theo chiều ngang, Trello gây khó khăn cho người dùng trong việc quản lý thời gian chính xác của các công việc. Các card được thiết kế độc lập, cản trở việc quản lý mối quan hệ giữa các đầu việc (ví dụ: bạn khó biết được việc nào làm trước, việc nào làm sau, việc nào phải làm xong thì mới có thể làm được việc khác). Muốn tối ưu lại những yếu tố này, bạn sẽ cần những phần mở rộng - tích hợp với ứng dụng Gantt chart (trong phiên bản trả phí của Trello). </w:t>
-      </w:r>
-    </w:p>
-    <w:p>
-      <w:pPr>
-        <w:pStyle w:val="Heading3"/>
-        <w:shd w:val="clear" w:color="auto" w:fill="FFFFFF"/>
-        <w:spacing w:before="225" w:beforeAutospacing="0" w:after="225" w:afterAutospacing="0"/>
-        <w:rPr>
-          <w:rFonts w:ascii="Arial" w:hAnsi="Arial" w:cs="Arial"/>
-          <w:color w:val="000000" w:themeColor="text1"/>
-          <w:sz w:val="24"/>
-          <w:szCs w:val="24"/>
-        </w:rPr>
-      </w:pPr>
-      <w:r>
-        <w:rPr>
-          <w:rFonts w:ascii="Arial" w:hAnsi="Arial" w:cs="Arial"/>
-          <w:b w:val="0"/>
-          <w:bCs w:val="0"/>
-          <w:color w:val="000000" w:themeColor="text1"/>
-          <w:sz w:val="24"/>
-          <w:szCs w:val="24"/>
-        </w:rPr>
-        <w:t xml:space="preserve">c) </w:t>
-      </w:r>
-      <w:r>
-        <w:rPr>
-          <w:rFonts w:ascii="Arial" w:hAnsi="Arial" w:cs="Arial"/>
-          <w:b w:val="0"/>
-          <w:bCs w:val="0"/>
-          <w:color w:val="000000" w:themeColor="text1"/>
-          <w:sz w:val="24"/>
-          <w:szCs w:val="24"/>
-        </w:rPr>
-        <w:t>Thiếu báo cáo công việc </w:t>
+        <w:t>c) Thiếu báo cáo công việc </w:t>
       </w:r>
     </w:p>
     <w:p>
@@ -3023,46 +2957,76 @@
     </w:p>
     <w:p>
       <w:pPr>
+        <w:pStyle w:val="ListParagraph"/>
         <w:autoSpaceDE w:val="0"/>
         <w:autoSpaceDN w:val="0"/>
         <w:adjustRightInd w:val="0"/>
         <w:spacing w:after="0" w:line="240" w:lineRule="auto"/>
-        <w:ind w:left="720"/>
-        <w:rPr>
-          <w:rFonts w:ascii="Arial" w:hAnsi="Arial" w:cs="Arial"/>
-          <w:color w:val="000000"/>
-          <w:sz w:val="24"/>
-          <w:szCs w:val="24"/>
-        </w:rPr>
-      </w:pPr>
-      <w:r>
-        <w:rPr>
-          <w:rFonts w:ascii="Arial" w:hAnsi="Arial" w:cs="Arial"/>
-          <w:color w:val="000000"/>
-          <w:sz w:val="24"/>
-          <w:szCs w:val="24"/>
-        </w:rPr>
-        <w:t>Sau khi người dùng đăng ký tài khoản:</w:t>
-      </w:r>
-      <w:r>
-        <w:rPr>
-          <w:rFonts w:ascii="Arial" w:hAnsi="Arial" w:cs="Arial"/>
-          <w:sz w:val="24"/>
-          <w:szCs w:val="24"/>
-        </w:rPr>
+        <w:ind w:left="1440"/>
+        <w:outlineLvl w:val="1"/>
+        <w:rPr>
+          <w:rFonts w:ascii="Arial" w:hAnsi="Arial" w:cs="Arial"/>
+          <w:b/>
+          <w:bCs/>
+          <w:color w:val="000000"/>
+          <w:sz w:val="24"/>
+          <w:szCs w:val="24"/>
+          <w:lang w:val="en-US"/>
+        </w:rPr>
+      </w:pPr>
+      <w:r>
+        <w:rPr>
+          <w:rFonts w:ascii="Arial" w:hAnsi="Arial" w:cs="Arial"/>
+          <w:b/>
+          <w:bCs/>
+          <w:color w:val="000000"/>
+          <w:sz w:val="24"/>
+          <w:szCs w:val="24"/>
+          <w:lang w:val="en-US"/>
+        </w:rPr>
+        <w:t>a) Login</w:t>
+      </w:r>
+    </w:p>
+    <w:p>
+      <w:pPr>
+        <w:pStyle w:val="ListParagraph"/>
+        <w:autoSpaceDE w:val="0"/>
+        <w:autoSpaceDN w:val="0"/>
+        <w:adjustRightInd w:val="0"/>
+        <w:spacing w:after="0" w:line="240" w:lineRule="auto"/>
+        <w:ind w:left="810"/>
+        <w:outlineLvl w:val="1"/>
+        <w:rPr>
+          <w:rFonts w:ascii="Arial" w:hAnsi="Arial" w:cs="Arial"/>
+          <w:b/>
+          <w:bCs/>
+          <w:color w:val="000000"/>
+          <w:sz w:val="24"/>
+          <w:szCs w:val="24"/>
+          <w:lang w:val="en-US"/>
+        </w:rPr>
+      </w:pPr>
+      <w:r>
+        <w:rPr>
+          <w:rFonts w:ascii="Arial" w:hAnsi="Arial" w:cs="Arial"/>
+          <w:b/>
+          <w:bCs/>
+          <w:color w:val="000000"/>
+          <w:sz w:val="24"/>
+          <w:szCs w:val="24"/>
+          <w:lang w:val="en-US"/>
+        </w:rPr>
+        <w:t>Use Case chart:</w:t>
+      </w:r>
+      <w:r>
         <w:t xml:space="preserve"> </w:t>
       </w:r>
       <w:r>
-        <w:rPr>
-          <w:rFonts w:ascii="Arial" w:hAnsi="Arial" w:cs="Arial"/>
-          <w:sz w:val="24"/>
-          <w:szCs w:val="24"/>
-        </w:rPr>
         <w:drawing>
-          <wp:inline distT="0" distB="0" distL="0" distR="0" wp14:anchorId="6196440E" wp14:editId="5CBDAC8B">
-            <wp:extent cx="4908550" cy="2390820"/>
-            <wp:effectExtent l="0" t="0" r="6350" b="9525"/>
-            <wp:docPr id="7" name="Picture 7"/>
+          <wp:inline distT="0" distB="0" distL="0" distR="0" wp14:anchorId="470D48BA" wp14:editId="35738D30">
+            <wp:extent cx="4838700" cy="2751751"/>
+            <wp:effectExtent l="152400" t="152400" r="361950" b="353695"/>
+            <wp:docPr id="11" name="Picture 11"/>
             <wp:cNvGraphicFramePr>
               <a:graphicFrameLocks xmlns:a="http://schemas.openxmlformats.org/drawingml/2006/main" noChangeAspect="1"/>
             </wp:cNvGraphicFramePr>
@@ -3082,11 +3046,21 @@
                   <pic:spPr>
                     <a:xfrm>
                       <a:off x="0" y="0"/>
-                      <a:ext cx="4916966" cy="2394919"/>
+                      <a:ext cx="4857570" cy="2762482"/>
                     </a:xfrm>
                     <a:prstGeom prst="rect">
                       <a:avLst/>
                     </a:prstGeom>
+                    <a:ln>
+                      <a:noFill/>
+                    </a:ln>
+                    <a:effectLst>
+                      <a:outerShdw blurRad="292100" dist="139700" dir="2700000" algn="tl" rotWithShape="0">
+                        <a:srgbClr val="333333">
+                          <a:alpha val="65000"/>
+                        </a:srgbClr>
+                      </a:outerShdw>
+                    </a:effectLst>
                   </pic:spPr>
                 </pic:pic>
               </a:graphicData>
@@ -3097,36 +3071,23 @@
     </w:p>
     <w:p>
       <w:pPr>
+        <w:pStyle w:val="ListParagraph"/>
         <w:autoSpaceDE w:val="0"/>
         <w:autoSpaceDN w:val="0"/>
         <w:adjustRightInd w:val="0"/>
         <w:spacing w:after="0" w:line="240" w:lineRule="auto"/>
-        <w:ind w:left="1080"/>
-        <w:rPr>
-          <w:rFonts w:ascii="Arial" w:hAnsi="Arial" w:cs="Arial"/>
-          <w:color w:val="000000"/>
-          <w:sz w:val="24"/>
-          <w:szCs w:val="24"/>
-        </w:rPr>
-      </w:pPr>
-      <w:r>
-        <w:rPr>
-          <w:rFonts w:ascii="Arial" w:hAnsi="Arial" w:cs="Arial"/>
-          <w:color w:val="000000"/>
-          <w:sz w:val="24"/>
-          <w:szCs w:val="24"/>
-        </w:rPr>
-        <w:t>Nếu đăng nhập lần đầu tiên màn hình hướng dẫn sẽ hiện lên. Phổ biến cho người dùng cái nhìn đầu tiên về mô hình Agile</w:t>
-      </w:r>
-      <w:r>
-        <w:rPr>
-          <w:rFonts w:ascii="Arial" w:hAnsi="Arial" w:cs="Arial"/>
-          <w:color w:val="000000"/>
-          <w:sz w:val="24"/>
-          <w:szCs w:val="24"/>
-        </w:rPr>
-        <w:t>, phương pháp Scrum, độ quan trọng của Scrum trong hoạt động nhóm và lợi ích sau khi người dùng trải nghiệm ứng dụng Marvic.</w:t>
-      </w:r>
+        <w:ind w:left="90"/>
+        <w:outlineLvl w:val="1"/>
+        <w:rPr>
+          <w:rFonts w:ascii="Arial" w:hAnsi="Arial" w:cs="Arial"/>
+          <w:b/>
+          <w:bCs/>
+          <w:color w:val="000000"/>
+          <w:sz w:val="24"/>
+          <w:szCs w:val="24"/>
+          <w:lang w:val="en-US"/>
+        </w:rPr>
+      </w:pPr>
     </w:p>
     <w:p>
       <w:pPr>
@@ -3134,26 +3095,42 @@
         <w:autoSpaceDN w:val="0"/>
         <w:adjustRightInd w:val="0"/>
         <w:spacing w:after="0" w:line="240" w:lineRule="auto"/>
-        <w:ind w:left="1080"/>
-        <w:rPr>
-          <w:rFonts w:ascii="Arial" w:hAnsi="Arial" w:cs="Arial"/>
-          <w:color w:val="000000"/>
-          <w:sz w:val="24"/>
-          <w:szCs w:val="24"/>
-        </w:rPr>
-      </w:pPr>
-      <w:r>
-        <w:rPr>
-          <w:rFonts w:ascii="Arial" w:hAnsi="Arial" w:cs="Arial"/>
-          <w:sz w:val="24"/>
-          <w:szCs w:val="24"/>
-        </w:rPr>
-        <w:lastRenderedPageBreak/>
+        <w:ind w:left="720"/>
+        <w:rPr>
+          <w:rFonts w:ascii="Arial" w:hAnsi="Arial" w:cs="Arial"/>
+          <w:color w:val="000000"/>
+          <w:sz w:val="24"/>
+          <w:szCs w:val="24"/>
+        </w:rPr>
+      </w:pPr>
+      <w:r>
+        <w:rPr>
+          <w:rFonts w:ascii="Arial" w:hAnsi="Arial" w:cs="Arial"/>
+          <w:color w:val="000000"/>
+          <w:sz w:val="24"/>
+          <w:szCs w:val="24"/>
+        </w:rPr>
+        <w:t>Sau khi người dùng đăng ký tài khoản:</w:t>
+      </w:r>
+      <w:r>
+        <w:rPr>
+          <w:rFonts w:ascii="Arial" w:hAnsi="Arial" w:cs="Arial"/>
+          <w:sz w:val="24"/>
+          <w:szCs w:val="24"/>
+        </w:rPr>
+        <w:t xml:space="preserve"> </w:t>
+      </w:r>
+      <w:r>
+        <w:rPr>
+          <w:rFonts w:ascii="Arial" w:hAnsi="Arial" w:cs="Arial"/>
+          <w:sz w:val="24"/>
+          <w:szCs w:val="24"/>
+        </w:rPr>
         <w:drawing>
-          <wp:inline distT="0" distB="0" distL="0" distR="0" wp14:anchorId="44C50160" wp14:editId="3A3084D2">
-            <wp:extent cx="4806950" cy="2797891"/>
-            <wp:effectExtent l="0" t="0" r="0" b="2540"/>
-            <wp:docPr id="9" name="Picture 9"/>
+          <wp:inline distT="0" distB="0" distL="0" distR="0" wp14:anchorId="6196440E" wp14:editId="5CBDAC8B">
+            <wp:extent cx="4908550" cy="2390820"/>
+            <wp:effectExtent l="0" t="0" r="6350" b="9525"/>
+            <wp:docPr id="7" name="Picture 7"/>
             <wp:cNvGraphicFramePr>
               <a:graphicFrameLocks xmlns:a="http://schemas.openxmlformats.org/drawingml/2006/main" noChangeAspect="1"/>
             </wp:cNvGraphicFramePr>
@@ -3173,7 +3150,7 @@
                   <pic:spPr>
                     <a:xfrm>
                       <a:off x="0" y="0"/>
-                      <a:ext cx="4820918" cy="2806021"/>
+                      <a:ext cx="4916966" cy="2394919"/>
                     </a:xfrm>
                     <a:prstGeom prst="rect">
                       <a:avLst/>
@@ -3200,6 +3177,24 @@
           <w:szCs w:val="24"/>
         </w:rPr>
       </w:pPr>
+      <w:r>
+        <w:rPr>
+          <w:rFonts w:ascii="Arial" w:hAnsi="Arial" w:cs="Arial"/>
+          <w:color w:val="000000"/>
+          <w:sz w:val="24"/>
+          <w:szCs w:val="24"/>
+        </w:rPr>
+        <w:t>Nếu đăng nhập lần đầu tiên màn hình hướng dẫn sẽ hiện lên. Phổ biến cho người dùng cái nhìn đầu tiên về mô hình Agile</w:t>
+      </w:r>
+      <w:r>
+        <w:rPr>
+          <w:rFonts w:ascii="Arial" w:hAnsi="Arial" w:cs="Arial"/>
+          <w:color w:val="000000"/>
+          <w:sz w:val="24"/>
+          <w:szCs w:val="24"/>
+        </w:rPr>
+        <w:t>, phương pháp Scrum, độ quan trọng của Scrum trong hoạt động nhóm và lợi ích sau khi người dùng trải nghiệm ứng dụng Marvic.</w:t>
+      </w:r>
     </w:p>
     <w:p>
       <w:pPr>
@@ -3218,62 +3213,14 @@
       <w:r>
         <w:rPr>
           <w:rFonts w:ascii="Arial" w:hAnsi="Arial" w:cs="Arial"/>
-          <w:color w:val="000000"/>
-          <w:sz w:val="24"/>
-          <w:szCs w:val="24"/>
-        </w:rPr>
-        <w:t>Nếu đăng nhập lần thứ 2 trở đi, người dùng sẽ được chuyển đến giao diện Your Work.</w:t>
-      </w:r>
-    </w:p>
-    <w:p>
-      <w:pPr>
-        <w:autoSpaceDE w:val="0"/>
-        <w:autoSpaceDN w:val="0"/>
-        <w:adjustRightInd w:val="0"/>
-        <w:spacing w:after="0" w:line="240" w:lineRule="auto"/>
-        <w:ind w:left="1080"/>
-        <w:rPr>
-          <w:rFonts w:ascii="Arial" w:hAnsi="Arial" w:cs="Arial"/>
-          <w:color w:val="000000"/>
-          <w:sz w:val="24"/>
-          <w:szCs w:val="24"/>
-        </w:rPr>
-      </w:pPr>
-      <w:r>
-        <w:rPr>
-          <w:rFonts w:ascii="Arial" w:hAnsi="Arial" w:cs="Arial"/>
-          <w:color w:val="000000"/>
-          <w:sz w:val="24"/>
-          <w:szCs w:val="24"/>
-        </w:rPr>
-        <w:t>Nếu người dùng quên mật khẩu thì có thể lấy lại mật khẩu tại</w:t>
-      </w:r>
-    </w:p>
-    <w:p>
-      <w:pPr>
-        <w:autoSpaceDE w:val="0"/>
-        <w:autoSpaceDN w:val="0"/>
-        <w:adjustRightInd w:val="0"/>
-        <w:spacing w:after="0" w:line="240" w:lineRule="auto"/>
-        <w:ind w:left="1080"/>
-        <w:rPr>
-          <w:rFonts w:ascii="Arial" w:hAnsi="Arial" w:cs="Arial"/>
-          <w:color w:val="000000"/>
-          <w:sz w:val="24"/>
-          <w:szCs w:val="24"/>
-        </w:rPr>
-      </w:pPr>
-      <w:r>
-        <w:rPr>
-          <w:rFonts w:ascii="Arial" w:hAnsi="Arial" w:cs="Arial"/>
           <w:sz w:val="24"/>
           <w:szCs w:val="24"/>
         </w:rPr>
         <w:drawing>
-          <wp:inline distT="0" distB="0" distL="0" distR="0" wp14:anchorId="7EB2906F" wp14:editId="6A384FD0">
-            <wp:extent cx="5200650" cy="2545874"/>
-            <wp:effectExtent l="0" t="0" r="0" b="6985"/>
-            <wp:docPr id="8" name="Picture 8"/>
+          <wp:inline distT="0" distB="0" distL="0" distR="0" wp14:anchorId="44C50160" wp14:editId="3A3084D2">
+            <wp:extent cx="4806950" cy="2797891"/>
+            <wp:effectExtent l="0" t="0" r="0" b="2540"/>
+            <wp:docPr id="9" name="Picture 9"/>
             <wp:cNvGraphicFramePr>
               <a:graphicFrameLocks xmlns:a="http://schemas.openxmlformats.org/drawingml/2006/main" noChangeAspect="1"/>
             </wp:cNvGraphicFramePr>
@@ -3293,7 +3240,7 @@
                   <pic:spPr>
                     <a:xfrm>
                       <a:off x="0" y="0"/>
-                      <a:ext cx="5209484" cy="2550198"/>
+                      <a:ext cx="4820918" cy="2806021"/>
                     </a:xfrm>
                     <a:prstGeom prst="rect">
                       <a:avLst/>
@@ -3327,22 +3274,22 @@
         <w:autoSpaceDN w:val="0"/>
         <w:adjustRightInd w:val="0"/>
         <w:spacing w:after="0" w:line="240" w:lineRule="auto"/>
-        <w:ind w:left="720"/>
-        <w:rPr>
-          <w:rFonts w:ascii="Arial" w:hAnsi="Arial" w:cs="Arial"/>
-          <w:color w:val="000000"/>
-          <w:sz w:val="24"/>
-          <w:szCs w:val="24"/>
-        </w:rPr>
-      </w:pPr>
-      <w:r>
-        <w:rPr>
-          <w:rFonts w:ascii="Arial" w:hAnsi="Arial" w:cs="Arial"/>
-          <w:color w:val="000000"/>
-          <w:sz w:val="24"/>
-          <w:szCs w:val="24"/>
-        </w:rPr>
-        <w:t>Sau lần đăng nhập đầu tiên, tại màn hình Your Work</w:t>
+        <w:ind w:left="1080"/>
+        <w:rPr>
+          <w:rFonts w:ascii="Arial" w:hAnsi="Arial" w:cs="Arial"/>
+          <w:color w:val="000000"/>
+          <w:sz w:val="24"/>
+          <w:szCs w:val="24"/>
+        </w:rPr>
+      </w:pPr>
+      <w:r>
+        <w:rPr>
+          <w:rFonts w:ascii="Arial" w:hAnsi="Arial" w:cs="Arial"/>
+          <w:color w:val="000000"/>
+          <w:sz w:val="24"/>
+          <w:szCs w:val="24"/>
+        </w:rPr>
+        <w:t>Nếu đăng nhập lần thứ 2 trở đi, người dùng sẽ được chuyển đến giao diện Your Work.</w:t>
       </w:r>
     </w:p>
     <w:p>
@@ -3351,7 +3298,31 @@
         <w:autoSpaceDN w:val="0"/>
         <w:adjustRightInd w:val="0"/>
         <w:spacing w:after="0" w:line="240" w:lineRule="auto"/>
-        <w:ind w:left="720"/>
+        <w:ind w:left="1080"/>
+        <w:rPr>
+          <w:rFonts w:ascii="Arial" w:hAnsi="Arial" w:cs="Arial"/>
+          <w:color w:val="000000"/>
+          <w:sz w:val="24"/>
+          <w:szCs w:val="24"/>
+        </w:rPr>
+      </w:pPr>
+      <w:r>
+        <w:rPr>
+          <w:rFonts w:ascii="Arial" w:hAnsi="Arial" w:cs="Arial"/>
+          <w:color w:val="000000"/>
+          <w:sz w:val="24"/>
+          <w:szCs w:val="24"/>
+        </w:rPr>
+        <w:t>Nếu người dùng quên mật khẩu thì có thể lấy lại mật khẩu tại</w:t>
+      </w:r>
+    </w:p>
+    <w:p>
+      <w:pPr>
+        <w:autoSpaceDE w:val="0"/>
+        <w:autoSpaceDN w:val="0"/>
+        <w:adjustRightInd w:val="0"/>
+        <w:spacing w:after="0" w:line="240" w:lineRule="auto"/>
+        <w:ind w:left="1080"/>
         <w:rPr>
           <w:rFonts w:ascii="Arial" w:hAnsi="Arial" w:cs="Arial"/>
           <w:color w:val="000000"/>
@@ -3367,10 +3338,10 @@
         </w:rPr>
         <w:lastRenderedPageBreak/>
         <w:drawing>
-          <wp:inline distT="0" distB="0" distL="0" distR="0" wp14:anchorId="6F0C7B9C" wp14:editId="51C886C5">
-            <wp:extent cx="5943600" cy="2420620"/>
-            <wp:effectExtent l="0" t="0" r="0" b="0"/>
-            <wp:docPr id="1" name="Picture 1"/>
+          <wp:inline distT="0" distB="0" distL="0" distR="0" wp14:anchorId="7EB2906F" wp14:editId="6A384FD0">
+            <wp:extent cx="5200650" cy="2545874"/>
+            <wp:effectExtent l="0" t="0" r="0" b="6985"/>
+            <wp:docPr id="8" name="Picture 8"/>
             <wp:cNvGraphicFramePr>
               <a:graphicFrameLocks xmlns:a="http://schemas.openxmlformats.org/drawingml/2006/main" noChangeAspect="1"/>
             </wp:cNvGraphicFramePr>
@@ -3390,7 +3361,7 @@
                   <pic:spPr>
                     <a:xfrm>
                       <a:off x="0" y="0"/>
-                      <a:ext cx="5943600" cy="2420620"/>
+                      <a:ext cx="5209484" cy="2550198"/>
                     </a:xfrm>
                     <a:prstGeom prst="rect">
                       <a:avLst/>
@@ -3409,91 +3380,46 @@
         <w:autoSpaceDN w:val="0"/>
         <w:adjustRightInd w:val="0"/>
         <w:spacing w:after="0" w:line="240" w:lineRule="auto"/>
-        <w:ind w:left="720"/>
-        <w:rPr>
-          <w:rFonts w:ascii="Arial" w:hAnsi="Arial" w:cs="Arial"/>
-          <w:color w:val="000000"/>
-          <w:sz w:val="24"/>
-          <w:szCs w:val="24"/>
-        </w:rPr>
-      </w:pPr>
-    </w:p>
-    <w:p>
-      <w:pPr>
-        <w:pStyle w:val="ListParagraph"/>
+        <w:ind w:left="1080"/>
+        <w:rPr>
+          <w:rFonts w:ascii="Arial" w:hAnsi="Arial" w:cs="Arial"/>
+          <w:color w:val="000000"/>
+          <w:sz w:val="24"/>
+          <w:szCs w:val="24"/>
+        </w:rPr>
+      </w:pPr>
+    </w:p>
+    <w:p>
+      <w:pPr>
         <w:autoSpaceDE w:val="0"/>
         <w:autoSpaceDN w:val="0"/>
         <w:adjustRightInd w:val="0"/>
         <w:spacing w:after="0" w:line="240" w:lineRule="auto"/>
-        <w:rPr>
-          <w:rFonts w:ascii="Arial" w:hAnsi="Arial" w:cs="Arial"/>
-          <w:color w:val="000000"/>
-          <w:sz w:val="24"/>
-          <w:szCs w:val="24"/>
-        </w:rPr>
-      </w:pPr>
-      <w:r>
-        <w:rPr>
-          <w:rFonts w:ascii="Arial" w:hAnsi="Arial" w:cs="Arial"/>
-          <w:color w:val="000000"/>
-          <w:sz w:val="24"/>
-          <w:szCs w:val="24"/>
-        </w:rPr>
-        <w:t>Tại đây sẽ có các lựa chọn hiển thị về Worked on, Viewed, Assigned to me, Starred.</w:t>
-      </w:r>
-    </w:p>
-    <w:p>
-      <w:pPr>
-        <w:pStyle w:val="ListParagraph"/>
+        <w:ind w:left="720"/>
+        <w:rPr>
+          <w:rFonts w:ascii="Arial" w:hAnsi="Arial" w:cs="Arial"/>
+          <w:color w:val="000000"/>
+          <w:sz w:val="24"/>
+          <w:szCs w:val="24"/>
+        </w:rPr>
+      </w:pPr>
+      <w:r>
+        <w:rPr>
+          <w:rFonts w:ascii="Arial" w:hAnsi="Arial" w:cs="Arial"/>
+          <w:color w:val="000000"/>
+          <w:sz w:val="24"/>
+          <w:szCs w:val="24"/>
+        </w:rPr>
+        <w:t>Sau lần đăng nhập đầu tiên, tại màn hình Your Work</w:t>
+      </w:r>
+    </w:p>
+    <w:p>
+      <w:pPr>
         <w:autoSpaceDE w:val="0"/>
         <w:autoSpaceDN w:val="0"/>
         <w:adjustRightInd w:val="0"/>
         <w:spacing w:after="0" w:line="240" w:lineRule="auto"/>
-        <w:rPr>
-          <w:rFonts w:ascii="Arial" w:hAnsi="Arial" w:cs="Arial"/>
-          <w:color w:val="000000"/>
-          <w:sz w:val="24"/>
-          <w:szCs w:val="24"/>
-        </w:rPr>
-      </w:pPr>
-    </w:p>
-    <w:p>
-      <w:pPr>
-        <w:pStyle w:val="ListParagraph"/>
-        <w:numPr>
-          <w:ilvl w:val="0"/>
-          <w:numId w:val="4"/>
-        </w:numPr>
-        <w:autoSpaceDE w:val="0"/>
-        <w:autoSpaceDN w:val="0"/>
-        <w:adjustRightInd w:val="0"/>
-        <w:spacing w:after="0" w:line="240" w:lineRule="auto"/>
-        <w:ind w:left="1080"/>
-        <w:rPr>
-          <w:rFonts w:ascii="Arial" w:hAnsi="Arial" w:cs="Arial"/>
-          <w:color w:val="000000"/>
-          <w:sz w:val="24"/>
-          <w:szCs w:val="24"/>
-        </w:rPr>
-      </w:pPr>
-      <w:r>
-        <w:rPr>
-          <w:rFonts w:ascii="Arial" w:hAnsi="Arial" w:cs="Arial"/>
-          <w:color w:val="000000"/>
-          <w:sz w:val="24"/>
-          <w:szCs w:val="24"/>
-        </w:rPr>
-        <w:t>Worked on: Danh sách các công việc mà người dùng đang trực tiếp thực hiện hay có nhiệm vụ theo dõi tiến độ.</w:t>
-      </w:r>
-    </w:p>
-    <w:p>
-      <w:pPr>
-        <w:pStyle w:val="ListParagraph"/>
-        <w:autoSpaceDE w:val="0"/>
-        <w:autoSpaceDN w:val="0"/>
-        <w:adjustRightInd w:val="0"/>
-        <w:spacing w:after="0" w:line="240" w:lineRule="auto"/>
-        <w:ind w:left="1080"/>
+        <w:ind w:left="720"/>
         <w:rPr>
           <w:rFonts w:ascii="Arial" w:hAnsi="Arial" w:cs="Arial"/>
           <w:color w:val="000000"/>
@@ -3508,10 +3434,10 @@
           <w:szCs w:val="24"/>
         </w:rPr>
         <w:drawing>
-          <wp:inline distT="0" distB="0" distL="0" distR="0" wp14:anchorId="3AFC255D" wp14:editId="3AA00534">
-            <wp:extent cx="4921250" cy="2018449"/>
-            <wp:effectExtent l="0" t="0" r="0" b="1270"/>
-            <wp:docPr id="2" name="Picture 2"/>
+          <wp:inline distT="0" distB="0" distL="0" distR="0" wp14:anchorId="6F0C7B9C" wp14:editId="51C886C5">
+            <wp:extent cx="5943600" cy="2420620"/>
+            <wp:effectExtent l="0" t="0" r="0" b="0"/>
+            <wp:docPr id="1" name="Picture 1"/>
             <wp:cNvGraphicFramePr>
               <a:graphicFrameLocks xmlns:a="http://schemas.openxmlformats.org/drawingml/2006/main" noChangeAspect="1"/>
             </wp:cNvGraphicFramePr>
@@ -3531,7 +3457,7 @@
                   <pic:spPr>
                     <a:xfrm>
                       <a:off x="0" y="0"/>
-                      <a:ext cx="4963599" cy="2035819"/>
+                      <a:ext cx="5943600" cy="2420620"/>
                     </a:xfrm>
                     <a:prstGeom prst="rect">
                       <a:avLst/>
@@ -3546,12 +3472,50 @@
     </w:p>
     <w:p>
       <w:pPr>
+        <w:autoSpaceDE w:val="0"/>
+        <w:autoSpaceDN w:val="0"/>
+        <w:adjustRightInd w:val="0"/>
+        <w:spacing w:after="0" w:line="240" w:lineRule="auto"/>
+        <w:ind w:left="720"/>
+        <w:rPr>
+          <w:rFonts w:ascii="Arial" w:hAnsi="Arial" w:cs="Arial"/>
+          <w:color w:val="000000"/>
+          <w:sz w:val="24"/>
+          <w:szCs w:val="24"/>
+        </w:rPr>
+      </w:pPr>
+    </w:p>
+    <w:p>
+      <w:pPr>
         <w:pStyle w:val="ListParagraph"/>
         <w:autoSpaceDE w:val="0"/>
         <w:autoSpaceDN w:val="0"/>
         <w:adjustRightInd w:val="0"/>
         <w:spacing w:after="0" w:line="240" w:lineRule="auto"/>
-        <w:ind w:left="1080"/>
+        <w:rPr>
+          <w:rFonts w:ascii="Arial" w:hAnsi="Arial" w:cs="Arial"/>
+          <w:color w:val="000000"/>
+          <w:sz w:val="24"/>
+          <w:szCs w:val="24"/>
+        </w:rPr>
+      </w:pPr>
+      <w:r>
+        <w:rPr>
+          <w:rFonts w:ascii="Arial" w:hAnsi="Arial" w:cs="Arial"/>
+          <w:color w:val="000000"/>
+          <w:sz w:val="24"/>
+          <w:szCs w:val="24"/>
+        </w:rPr>
+        <w:t>Tại đây sẽ có các lựa chọn hiển thị về Worked on, Viewed, Assigned to me, Starred.</w:t>
+      </w:r>
+    </w:p>
+    <w:p>
+      <w:pPr>
+        <w:pStyle w:val="ListParagraph"/>
+        <w:autoSpaceDE w:val="0"/>
+        <w:autoSpaceDN w:val="0"/>
+        <w:adjustRightInd w:val="0"/>
+        <w:spacing w:after="0" w:line="240" w:lineRule="auto"/>
         <w:rPr>
           <w:rFonts w:ascii="Arial" w:hAnsi="Arial" w:cs="Arial"/>
           <w:color w:val="000000"/>
@@ -3586,34 +3550,7 @@
           <w:sz w:val="24"/>
           <w:szCs w:val="24"/>
         </w:rPr>
-        <w:t xml:space="preserve">Viewed: </w:t>
-      </w:r>
-      <w:r>
-        <w:rPr>
-          <w:rFonts w:ascii="Arial" w:hAnsi="Arial" w:cs="Arial"/>
-          <w:color w:val="000000"/>
-          <w:sz w:val="24"/>
-          <w:szCs w:val="24"/>
-        </w:rPr>
-        <w:t>Nơi danh sách các nhiệm vụ của người dùng được theo d</w:t>
-      </w:r>
-      <w:r>
-        <w:rPr>
-          <w:rFonts w:ascii="Arial" w:hAnsi="Arial" w:cs="Arial"/>
-          <w:color w:val="000000"/>
-          <w:sz w:val="24"/>
-          <w:szCs w:val="24"/>
-        </w:rPr>
-        <w:t>õ</w:t>
-      </w:r>
-      <w:r>
-        <w:rPr>
-          <w:rFonts w:ascii="Arial" w:hAnsi="Arial" w:cs="Arial"/>
-          <w:color w:val="000000"/>
-          <w:sz w:val="24"/>
-          <w:szCs w:val="24"/>
-        </w:rPr>
-        <w:t>i bởi một hoặc nhiều thành viên khác trong nhóm.</w:t>
+        <w:t>Worked on: Danh sách các công việc mà người dùng đang trực tiếp thực hiện hay có nhiệm vụ theo dõi tiến độ.</w:t>
       </w:r>
     </w:p>
     <w:p>
@@ -3639,10 +3576,10 @@
         </w:rPr>
         <w:lastRenderedPageBreak/>
         <w:drawing>
-          <wp:inline distT="0" distB="0" distL="0" distR="0" wp14:anchorId="7C6A8340" wp14:editId="6B85BD13">
-            <wp:extent cx="4953000" cy="3159125"/>
-            <wp:effectExtent l="0" t="0" r="0" b="3175"/>
-            <wp:docPr id="4" name="Picture 4"/>
+          <wp:inline distT="0" distB="0" distL="0" distR="0" wp14:anchorId="3AFC255D" wp14:editId="3AA00534">
+            <wp:extent cx="4921250" cy="2018449"/>
+            <wp:effectExtent l="0" t="0" r="0" b="1270"/>
+            <wp:docPr id="2" name="Picture 2"/>
             <wp:cNvGraphicFramePr>
               <a:graphicFrameLocks xmlns:a="http://schemas.openxmlformats.org/drawingml/2006/main" noChangeAspect="1"/>
             </wp:cNvGraphicFramePr>
@@ -3662,7 +3599,7 @@
                   <pic:spPr>
                     <a:xfrm>
                       <a:off x="0" y="0"/>
-                      <a:ext cx="4961743" cy="3164701"/>
+                      <a:ext cx="4963599" cy="2035819"/>
                     </a:xfrm>
                     <a:prstGeom prst="rect">
                       <a:avLst/>
@@ -3717,7 +3654,34 @@
           <w:sz w:val="24"/>
           <w:szCs w:val="24"/>
         </w:rPr>
-        <w:t>Assigned to me: Danh sách các nhiệm vụ của người dùng cần được hoàn thành, có các mức độ ưu tiên cao hay thấp do người quản lý định trước.</w:t>
+        <w:t xml:space="preserve">Viewed: </w:t>
+      </w:r>
+      <w:r>
+        <w:rPr>
+          <w:rFonts w:ascii="Arial" w:hAnsi="Arial" w:cs="Arial"/>
+          <w:color w:val="000000"/>
+          <w:sz w:val="24"/>
+          <w:szCs w:val="24"/>
+        </w:rPr>
+        <w:t>Nơi danh sách các nhiệm vụ của người dùng được theo d</w:t>
+      </w:r>
+      <w:r>
+        <w:rPr>
+          <w:rFonts w:ascii="Arial" w:hAnsi="Arial" w:cs="Arial"/>
+          <w:color w:val="000000"/>
+          <w:sz w:val="24"/>
+          <w:szCs w:val="24"/>
+        </w:rPr>
+        <w:t>õ</w:t>
+      </w:r>
+      <w:r>
+        <w:rPr>
+          <w:rFonts w:ascii="Arial" w:hAnsi="Arial" w:cs="Arial"/>
+          <w:color w:val="000000"/>
+          <w:sz w:val="24"/>
+          <w:szCs w:val="24"/>
+        </w:rPr>
+        <w:t>i bởi một hoặc nhiều thành viên khác trong nhóm.</w:t>
       </w:r>
     </w:p>
     <w:p>
@@ -3742,10 +3706,10 @@
           <w:szCs w:val="24"/>
         </w:rPr>
         <w:drawing>
-          <wp:inline distT="0" distB="0" distL="0" distR="0" wp14:anchorId="006853C1" wp14:editId="5B53D5FB">
-            <wp:extent cx="4953000" cy="2060046"/>
-            <wp:effectExtent l="0" t="0" r="0" b="0"/>
-            <wp:docPr id="5" name="Picture 5"/>
+          <wp:inline distT="0" distB="0" distL="0" distR="0" wp14:anchorId="7C6A8340" wp14:editId="6B85BD13">
+            <wp:extent cx="4953000" cy="3159125"/>
+            <wp:effectExtent l="0" t="0" r="0" b="3175"/>
+            <wp:docPr id="4" name="Picture 4"/>
             <wp:cNvGraphicFramePr>
               <a:graphicFrameLocks xmlns:a="http://schemas.openxmlformats.org/drawingml/2006/main" noChangeAspect="1"/>
             </wp:cNvGraphicFramePr>
@@ -3765,7 +3729,7 @@
                   <pic:spPr>
                     <a:xfrm>
                       <a:off x="0" y="0"/>
-                      <a:ext cx="4974575" cy="2069019"/>
+                      <a:ext cx="4961743" cy="3164701"/>
                     </a:xfrm>
                     <a:prstGeom prst="rect">
                       <a:avLst/>
@@ -3820,7 +3784,7 @@
           <w:sz w:val="24"/>
           <w:szCs w:val="24"/>
         </w:rPr>
-        <w:t>Starred: Nơi có các Project được người dùng gắn sao để thuận tiện cho việc theo dõi nhiều Project mà người dùng đang tham gia.</w:t>
+        <w:t>Assigned to me: Danh sách các nhiệm vụ của người dùng cần được hoàn thành, có các mức độ ưu tiên cao hay thấp do người quản lý định trước.</w:t>
       </w:r>
     </w:p>
     <w:p>
@@ -3846,10 +3810,10 @@
         </w:rPr>
         <w:lastRenderedPageBreak/>
         <w:drawing>
-          <wp:inline distT="0" distB="0" distL="0" distR="0" wp14:anchorId="53AB8F22" wp14:editId="732264C8">
-            <wp:extent cx="5016500" cy="2055907"/>
-            <wp:effectExtent l="0" t="0" r="0" b="1905"/>
-            <wp:docPr id="6" name="Picture 6"/>
+          <wp:inline distT="0" distB="0" distL="0" distR="0" wp14:anchorId="006853C1" wp14:editId="5B53D5FB">
+            <wp:extent cx="4953000" cy="2060046"/>
+            <wp:effectExtent l="0" t="0" r="0" b="0"/>
+            <wp:docPr id="5" name="Picture 5"/>
             <wp:cNvGraphicFramePr>
               <a:graphicFrameLocks xmlns:a="http://schemas.openxmlformats.org/drawingml/2006/main" noChangeAspect="1"/>
             </wp:cNvGraphicFramePr>
@@ -3869,6 +3833,109 @@
                   <pic:spPr>
                     <a:xfrm>
                       <a:off x="0" y="0"/>
+                      <a:ext cx="4974575" cy="2069019"/>
+                    </a:xfrm>
+                    <a:prstGeom prst="rect">
+                      <a:avLst/>
+                    </a:prstGeom>
+                  </pic:spPr>
+                </pic:pic>
+              </a:graphicData>
+            </a:graphic>
+          </wp:inline>
+        </w:drawing>
+      </w:r>
+    </w:p>
+    <w:p>
+      <w:pPr>
+        <w:pStyle w:val="ListParagraph"/>
+        <w:autoSpaceDE w:val="0"/>
+        <w:autoSpaceDN w:val="0"/>
+        <w:adjustRightInd w:val="0"/>
+        <w:spacing w:after="0" w:line="240" w:lineRule="auto"/>
+        <w:ind w:left="1080"/>
+        <w:rPr>
+          <w:rFonts w:ascii="Arial" w:hAnsi="Arial" w:cs="Arial"/>
+          <w:color w:val="000000"/>
+          <w:sz w:val="24"/>
+          <w:szCs w:val="24"/>
+        </w:rPr>
+      </w:pPr>
+    </w:p>
+    <w:p>
+      <w:pPr>
+        <w:pStyle w:val="ListParagraph"/>
+        <w:numPr>
+          <w:ilvl w:val="0"/>
+          <w:numId w:val="4"/>
+        </w:numPr>
+        <w:autoSpaceDE w:val="0"/>
+        <w:autoSpaceDN w:val="0"/>
+        <w:adjustRightInd w:val="0"/>
+        <w:spacing w:after="0" w:line="240" w:lineRule="auto"/>
+        <w:ind w:left="1080"/>
+        <w:rPr>
+          <w:rFonts w:ascii="Arial" w:hAnsi="Arial" w:cs="Arial"/>
+          <w:color w:val="000000"/>
+          <w:sz w:val="24"/>
+          <w:szCs w:val="24"/>
+        </w:rPr>
+      </w:pPr>
+      <w:r>
+        <w:rPr>
+          <w:rFonts w:ascii="Arial" w:hAnsi="Arial" w:cs="Arial"/>
+          <w:color w:val="000000"/>
+          <w:sz w:val="24"/>
+          <w:szCs w:val="24"/>
+        </w:rPr>
+        <w:t>Starred: Nơi có các Project được người dùng gắn sao để thuận tiện cho việc theo dõi nhiều Project mà người dùng đang tham gia.</w:t>
+      </w:r>
+    </w:p>
+    <w:p>
+      <w:pPr>
+        <w:pStyle w:val="ListParagraph"/>
+        <w:autoSpaceDE w:val="0"/>
+        <w:autoSpaceDN w:val="0"/>
+        <w:adjustRightInd w:val="0"/>
+        <w:spacing w:after="0" w:line="240" w:lineRule="auto"/>
+        <w:ind w:left="1080"/>
+        <w:rPr>
+          <w:rFonts w:ascii="Arial" w:hAnsi="Arial" w:cs="Arial"/>
+          <w:color w:val="000000"/>
+          <w:sz w:val="24"/>
+          <w:szCs w:val="24"/>
+        </w:rPr>
+      </w:pPr>
+      <w:r>
+        <w:rPr>
+          <w:rFonts w:ascii="Arial" w:hAnsi="Arial" w:cs="Arial"/>
+          <w:sz w:val="24"/>
+          <w:szCs w:val="24"/>
+        </w:rPr>
+        <w:drawing>
+          <wp:inline distT="0" distB="0" distL="0" distR="0" wp14:anchorId="53AB8F22" wp14:editId="732264C8">
+            <wp:extent cx="5016500" cy="2055907"/>
+            <wp:effectExtent l="0" t="0" r="0" b="1905"/>
+            <wp:docPr id="6" name="Picture 6"/>
+            <wp:cNvGraphicFramePr>
+              <a:graphicFrameLocks xmlns:a="http://schemas.openxmlformats.org/drawingml/2006/main" noChangeAspect="1"/>
+            </wp:cNvGraphicFramePr>
+            <a:graphic xmlns:a="http://schemas.openxmlformats.org/drawingml/2006/main">
+              <a:graphicData uri="http://schemas.openxmlformats.org/drawingml/2006/picture">
+                <pic:pic xmlns:pic="http://schemas.openxmlformats.org/drawingml/2006/picture">
+                  <pic:nvPicPr>
+                    <pic:cNvPr id="1" name=""/>
+                    <pic:cNvPicPr/>
+                  </pic:nvPicPr>
+                  <pic:blipFill>
+                    <a:blip r:embed="rId14"/>
+                    <a:stretch>
+                      <a:fillRect/>
+                    </a:stretch>
+                  </pic:blipFill>
+                  <pic:spPr>
+                    <a:xfrm>
+                      <a:off x="0" y="0"/>
                       <a:ext cx="5030616" cy="2061692"/>
                     </a:xfrm>
                     <a:prstGeom prst="rect">
@@ -4341,6 +4408,7 @@
           <w:sz w:val="24"/>
           <w:szCs w:val="24"/>
         </w:rPr>
+        <w:lastRenderedPageBreak/>
         <w:t>Story:</w:t>
       </w:r>
     </w:p>
@@ -4606,17 +4674,7 @@
           <w:sz w:val="24"/>
           <w:szCs w:val="24"/>
         </w:rPr>
-        <w:t xml:space="preserve">từ Product </w:t>
-      </w:r>
-      <w:r>
-        <w:rPr>
-          <w:rFonts w:ascii="Arial" w:hAnsi="Arial" w:cs="Arial"/>
-          <w:color w:val="000000"/>
-          <w:sz w:val="24"/>
-          <w:szCs w:val="24"/>
-        </w:rPr>
-        <w:lastRenderedPageBreak/>
-        <w:t>Owner, Scrum Master cho đến Develop</w:t>
+        <w:t>từ Product Owner, Scrum Master cho đến Develop</w:t>
       </w:r>
       <w:r>
         <w:rPr>
@@ -5716,6 +5774,7 @@
           <w:sz w:val="24"/>
           <w:szCs w:val="24"/>
         </w:rPr>
+        <w:lastRenderedPageBreak/>
         <w:t>Theo dõi Road map để không bỏ lỡ các giai đoạn quan trọng của Project.</w:t>
       </w:r>
     </w:p>
@@ -5913,7 +5972,6 @@
           <w:sz w:val="24"/>
           <w:szCs w:val="24"/>
         </w:rPr>
-        <w:lastRenderedPageBreak/>
         <w:t>Kết luận.</w:t>
       </w:r>
       <w:r>
@@ -5994,8 +6052,77 @@
           <w:rFonts w:ascii="Arial" w:hAnsi="Arial" w:cs="Arial"/>
           <w:sz w:val="24"/>
           <w:szCs w:val="24"/>
-        </w:rPr>
-      </w:pPr>
+          <w:lang w:val="en-US"/>
+        </w:rPr>
+      </w:pPr>
+      <w:r>
+        <w:rPr>
+          <w:rFonts w:ascii="Arial" w:hAnsi="Arial" w:cs="Arial"/>
+          <w:sz w:val="24"/>
+          <w:szCs w:val="24"/>
+          <w:lang w:val="en-US"/>
+        </w:rPr>
+        <w:t>Use case Project</w:t>
+      </w:r>
+    </w:p>
+    <w:p>
+      <w:pPr>
+        <w:pStyle w:val="ListParagraph"/>
+        <w:ind w:left="-90"/>
+        <w:rPr>
+          <w:rFonts w:ascii="Arial" w:hAnsi="Arial" w:cs="Arial"/>
+          <w:sz w:val="24"/>
+          <w:szCs w:val="24"/>
+          <w:lang w:val="en-US"/>
+        </w:rPr>
+      </w:pPr>
+      <w:r>
+        <w:drawing>
+          <wp:inline distT="0" distB="0" distL="0" distR="0" wp14:anchorId="13983F30" wp14:editId="012FAC3F">
+            <wp:extent cx="5943600" cy="3738880"/>
+            <wp:effectExtent l="152400" t="152400" r="361950" b="356870"/>
+            <wp:docPr id="10" name="Picture 10"/>
+            <wp:cNvGraphicFramePr>
+              <a:graphicFrameLocks xmlns:a="http://schemas.openxmlformats.org/drawingml/2006/main" noChangeAspect="1"/>
+            </wp:cNvGraphicFramePr>
+            <a:graphic xmlns:a="http://schemas.openxmlformats.org/drawingml/2006/main">
+              <a:graphicData uri="http://schemas.openxmlformats.org/drawingml/2006/picture">
+                <pic:pic xmlns:pic="http://schemas.openxmlformats.org/drawingml/2006/picture">
+                  <pic:nvPicPr>
+                    <pic:cNvPr id="1" name=""/>
+                    <pic:cNvPicPr/>
+                  </pic:nvPicPr>
+                  <pic:blipFill>
+                    <a:blip r:embed="rId15"/>
+                    <a:stretch>
+                      <a:fillRect/>
+                    </a:stretch>
+                  </pic:blipFill>
+                  <pic:spPr>
+                    <a:xfrm>
+                      <a:off x="0" y="0"/>
+                      <a:ext cx="5943600" cy="3738880"/>
+                    </a:xfrm>
+                    <a:prstGeom prst="rect">
+                      <a:avLst/>
+                    </a:prstGeom>
+                    <a:ln>
+                      <a:noFill/>
+                    </a:ln>
+                    <a:effectLst>
+                      <a:outerShdw blurRad="292100" dist="139700" dir="2700000" algn="tl" rotWithShape="0">
+                        <a:srgbClr val="333333">
+                          <a:alpha val="65000"/>
+                        </a:srgbClr>
+                      </a:outerShdw>
+                    </a:effectLst>
+                  </pic:spPr>
+                </pic:pic>
+              </a:graphicData>
+            </a:graphic>
+          </wp:inline>
+        </w:drawing>
+      </w:r>
     </w:p>
     <w:sectPr>
       <w:pgSz w:w="12240" w:h="15840"/>

</xml_diff>